<commit_message>
Primera parte de BackEnd
</commit_message>
<xml_diff>
--- a/docs.docx
+++ b/docs.docx
@@ -162,6 +162,14 @@
       <w:r>
         <w:t>)</w:t>
       </w:r>
+      <w:r>
+        <w:t xml:space="preserve">. Al final termina siendo </w:t>
+      </w:r>
+      <w:proofErr w:type="spellStart"/>
+      <w:r>
+        <w:t>html</w:t>
+      </w:r>
+      <w:proofErr w:type="spellEnd"/>
     </w:p>
     <w:p>
       <w:hyperlink r:id="rId4" w:history="1">
@@ -253,12 +261,24 @@
       </w:r>
     </w:p>
     <w:p>
+      <w:hyperlink r:id="rId6" w:history="1">
+        <w:r>
+          <w:rPr>
+            <w:rStyle w:val="Hyperlink"/>
+          </w:rPr>
+          <w:t>https://mongoosejs.com/</w:t>
+        </w:r>
+      </w:hyperlink>
+    </w:p>
+    <w:p>
+      <w:bookmarkStart w:id="0" w:name="_GoBack"/>
+      <w:bookmarkEnd w:id="0"/>
       <w:r>
         <w:t>Passport y Passport-local: para autenticar usuarios en DB</w:t>
       </w:r>
     </w:p>
     <w:p>
-      <w:hyperlink r:id="rId6" w:history="1">
+      <w:hyperlink r:id="rId7" w:history="1">
         <w:r>
           <w:rPr>
             <w:rStyle w:val="Hyperlink"/>
@@ -268,7 +288,7 @@
       </w:hyperlink>
     </w:p>
     <w:p>
-      <w:hyperlink r:id="rId7" w:history="1">
+      <w:hyperlink r:id="rId8" w:history="1">
         <w:r>
           <w:rPr>
             <w:rStyle w:val="Hyperlink"/>
@@ -310,7 +330,7 @@
       </w:r>
     </w:p>
     <w:p>
-      <w:hyperlink r:id="rId8" w:history="1">
+      <w:hyperlink r:id="rId9" w:history="1">
         <w:r>
           <w:rPr>
             <w:rStyle w:val="Hyperlink"/>
@@ -346,7 +366,7 @@
       <w:proofErr w:type="spellEnd"/>
     </w:p>
     <w:p>
-      <w:hyperlink r:id="rId9" w:history="1">
+      <w:hyperlink r:id="rId10" w:history="1">
         <w:r>
           <w:rPr>
             <w:rStyle w:val="Hyperlink"/>
@@ -407,8 +427,6 @@
         </w:rPr>
         <w:t>js</w:t>
       </w:r>
-      <w:bookmarkStart w:id="0" w:name="_GoBack"/>
-      <w:bookmarkEnd w:id="0"/>
       <w:proofErr w:type="spellEnd"/>
       <w:r>
         <w:rPr>
@@ -420,32 +438,243 @@
       </w:r>
     </w:p>
     <w:p>
-      <w:pPr>
-        <w:rPr>
-          <w:lang w:val="en-US"/>
-        </w:rPr>
-      </w:pPr>
-      <w:r>
-        <w:rPr>
-          <w:lang w:val="en-US"/>
-        </w:rPr>
-        <w:t>a</w:t>
-      </w:r>
-    </w:p>
-    <w:p>
-      <w:pPr>
-        <w:rPr>
-          <w:lang w:val="en-US"/>
-        </w:rPr>
-      </w:pPr>
-    </w:p>
-    <w:p>
-      <w:pPr>
-        <w:rPr>
-          <w:lang w:val="en-US"/>
-        </w:rPr>
-      </w:pPr>
-    </w:p>
+      <w:r>
+        <w:t xml:space="preserve">Luego hago </w:t>
+      </w:r>
+      <w:proofErr w:type="spellStart"/>
+      <w:r>
+        <w:t>commit</w:t>
+      </w:r>
+      <w:proofErr w:type="spellEnd"/>
+      <w:r>
+        <w:t xml:space="preserve"> a e</w:t>
+      </w:r>
+      <w:r>
+        <w:t>sto para iniciar. Ahora creo una estructura de carpetas:</w:t>
+      </w:r>
+    </w:p>
+    <w:p>
+      <w:proofErr w:type="spellStart"/>
+      <w:r>
+        <w:t>Views</w:t>
+      </w:r>
+      <w:proofErr w:type="spellEnd"/>
+      <w:r>
+        <w:t xml:space="preserve">: para poner </w:t>
+      </w:r>
+      <w:proofErr w:type="spellStart"/>
+      <w:r>
+        <w:t>html</w:t>
+      </w:r>
+      <w:proofErr w:type="spellEnd"/>
+    </w:p>
+    <w:p>
+      <w:proofErr w:type="spellStart"/>
+      <w:r>
+        <w:lastRenderedPageBreak/>
+        <w:t>Routes</w:t>
+      </w:r>
+      <w:proofErr w:type="spellEnd"/>
+      <w:r>
+        <w:t xml:space="preserve">: </w:t>
+      </w:r>
+      <w:proofErr w:type="spellStart"/>
+      <w:r>
+        <w:t>url</w:t>
+      </w:r>
+      <w:proofErr w:type="spellEnd"/>
+      <w:r>
+        <w:t xml:space="preserve"> o rutas</w:t>
+      </w:r>
+      <w:r>
+        <w:t xml:space="preserve">: </w:t>
+      </w:r>
+      <w:proofErr w:type="spellStart"/>
+      <w:r>
+        <w:t>login</w:t>
+      </w:r>
+      <w:proofErr w:type="spellEnd"/>
+      <w:r>
+        <w:t xml:space="preserve">, </w:t>
+      </w:r>
+      <w:proofErr w:type="spellStart"/>
+      <w:r>
+        <w:t>register</w:t>
+      </w:r>
+      <w:proofErr w:type="spellEnd"/>
+      <w:r>
+        <w:t xml:space="preserve">, </w:t>
+      </w:r>
+      <w:proofErr w:type="spellStart"/>
+      <w:r>
+        <w:t>about</w:t>
+      </w:r>
+      <w:proofErr w:type="spellEnd"/>
+      <w:r>
+        <w:t xml:space="preserve">, </w:t>
+      </w:r>
+      <w:proofErr w:type="spellStart"/>
+      <w:r>
+        <w:t>etc</w:t>
+      </w:r>
+      <w:proofErr w:type="spellEnd"/>
+    </w:p>
+    <w:p>
+      <w:proofErr w:type="spellStart"/>
+      <w:r>
+        <w:t>Public</w:t>
+      </w:r>
+      <w:proofErr w:type="spellEnd"/>
+      <w:r>
+        <w:t xml:space="preserve">: imágenes, </w:t>
+      </w:r>
+      <w:proofErr w:type="spellStart"/>
+      <w:r>
+        <w:t>css</w:t>
+      </w:r>
+      <w:proofErr w:type="spellEnd"/>
+      <w:r>
+        <w:t xml:space="preserve">, </w:t>
+      </w:r>
+      <w:proofErr w:type="spellStart"/>
+      <w:r>
+        <w:t>js</w:t>
+      </w:r>
+      <w:proofErr w:type="spellEnd"/>
+      <w:r>
+        <w:t>, fuentes</w:t>
+      </w:r>
+    </w:p>
+    <w:p>
+      <w:proofErr w:type="spellStart"/>
+      <w:r>
+        <w:t>Models</w:t>
+      </w:r>
+      <w:proofErr w:type="spellEnd"/>
+      <w:r>
+        <w:t xml:space="preserve">: </w:t>
+      </w:r>
+      <w:r>
+        <w:t xml:space="preserve">definir como lucirán los datos que </w:t>
+      </w:r>
+      <w:proofErr w:type="spellStart"/>
+      <w:r>
+        <w:t>iran</w:t>
+      </w:r>
+      <w:proofErr w:type="spellEnd"/>
+      <w:r>
+        <w:t xml:space="preserve"> a la </w:t>
+      </w:r>
+      <w:proofErr w:type="spellStart"/>
+      <w:r>
+        <w:t>bd</w:t>
+      </w:r>
+      <w:proofErr w:type="spellEnd"/>
+      <w:r>
+        <w:t xml:space="preserve">, el </w:t>
+      </w:r>
+      <w:proofErr w:type="spellStart"/>
+      <w:r>
+        <w:t>eschema</w:t>
+      </w:r>
+      <w:proofErr w:type="spellEnd"/>
+      <w:r>
+        <w:t xml:space="preserve"> por </w:t>
+      </w:r>
+      <w:proofErr w:type="spellStart"/>
+      <w:r>
+        <w:t>asi</w:t>
+      </w:r>
+      <w:proofErr w:type="spellEnd"/>
+      <w:r>
+        <w:t xml:space="preserve"> decirlo</w:t>
+      </w:r>
+    </w:p>
+    <w:p>
+      <w:proofErr w:type="spellStart"/>
+      <w:r>
+        <w:t>Helpers</w:t>
+      </w:r>
+      <w:proofErr w:type="spellEnd"/>
+      <w:r>
+        <w:t xml:space="preserve">: para </w:t>
+      </w:r>
+      <w:proofErr w:type="spellStart"/>
+      <w:r>
+        <w:t>modulos</w:t>
+      </w:r>
+      <w:proofErr w:type="spellEnd"/>
+      <w:r>
+        <w:t xml:space="preserve"> utilitarios</w:t>
+      </w:r>
+    </w:p>
+    <w:p>
+      <w:proofErr w:type="spellStart"/>
+      <w:r>
+        <w:t>Config</w:t>
+      </w:r>
+      <w:proofErr w:type="spellEnd"/>
+      <w:r>
+        <w:t xml:space="preserve">: </w:t>
+      </w:r>
+      <w:proofErr w:type="spellStart"/>
+      <w:r>
+        <w:t>multiples</w:t>
+      </w:r>
+      <w:proofErr w:type="spellEnd"/>
+      <w:r>
+        <w:t xml:space="preserve"> archivos de configuración, </w:t>
+      </w:r>
+      <w:proofErr w:type="spellStart"/>
+      <w:r>
+        <w:t>bd</w:t>
+      </w:r>
+      <w:proofErr w:type="spellEnd"/>
+      <w:r>
+        <w:t xml:space="preserve">, variables de entorno, </w:t>
+      </w:r>
+      <w:r>
+        <w:t>autenticación</w:t>
+      </w:r>
+    </w:p>
+    <w:p/>
+    <w:p>
+      <w:r>
+        <w:t>Creando y configurando servidor en index.js</w:t>
+      </w:r>
+      <w:r>
+        <w:t xml:space="preserve">, antes instalo </w:t>
+      </w:r>
+      <w:proofErr w:type="spellStart"/>
+      <w:r>
+        <w:t>nodemon</w:t>
+      </w:r>
+      <w:proofErr w:type="spellEnd"/>
+      <w:r>
+        <w:t xml:space="preserve"> para ayudarme al desarrollo</w:t>
+      </w:r>
+      <w:r>
+        <w:t>:</w:t>
+      </w:r>
+    </w:p>
+    <w:p>
+      <w:r>
+        <w:t xml:space="preserve">Nota: para </w:t>
+      </w:r>
+      <w:r>
+        <w:t xml:space="preserve">ejecutar </w:t>
+      </w:r>
+      <w:proofErr w:type="spellStart"/>
+      <w:r>
+        <w:t>nodemon</w:t>
+      </w:r>
+      <w:proofErr w:type="spellEnd"/>
+      <w:r>
+        <w:t xml:space="preserve"> debe ser por medio de un script o instalarlo -g(global)</w:t>
+      </w:r>
+    </w:p>
+    <w:p/>
+    <w:p/>
     <w:sectPr>
       <w:pgSz w:w="12240" w:h="15840"/>
       <w:pgMar w:top="1417" w:right="1701" w:bottom="1417" w:left="1701" w:header="708" w:footer="708" w:gutter="0"/>

</xml_diff>

<commit_message>
Relation: user-note by id
</commit_message>
<xml_diff>
--- a/docs.docx
+++ b/docs.docx
@@ -14,23 +14,7 @@
     </w:p>
     <w:p>
       <w:r>
-        <w:t>$</w:t>
-      </w:r>
-      <w:proofErr w:type="spellStart"/>
-      <w:r>
-        <w:t>npm</w:t>
-      </w:r>
-      <w:proofErr w:type="spellEnd"/>
-      <w:r>
-        <w:t xml:space="preserve"> </w:t>
-      </w:r>
-      <w:proofErr w:type="spellStart"/>
-      <w:r>
-        <w:t>init</w:t>
-      </w:r>
-      <w:proofErr w:type="spellEnd"/>
-      <w:r>
-        <w:t xml:space="preserve"> –y</w:t>
+        <w:t>$npm init –y</w:t>
       </w:r>
     </w:p>
     <w:p>
@@ -48,117 +32,52 @@
         <w:rPr>
           <w:lang w:val="en-US"/>
         </w:rPr>
-        <w:t xml:space="preserve">$git </w:t>
-      </w:r>
-      <w:proofErr w:type="spellStart"/>
-      <w:r>
+        <w:t>$git init</w:t>
+      </w:r>
+    </w:p>
+    <w:p>
+      <w:pPr>
         <w:rPr>
           <w:lang w:val="en-US"/>
         </w:rPr>
-        <w:t>init</w:t>
-      </w:r>
-      <w:proofErr w:type="spellEnd"/>
-    </w:p>
-    <w:p>
-      <w:pPr>
+      </w:pPr>
+      <w:r>
         <w:rPr>
           <w:lang w:val="en-US"/>
         </w:rPr>
-      </w:pPr>
-      <w:proofErr w:type="spellStart"/>
+        <w:t>Instalo los modulos:</w:t>
+      </w:r>
       <w:r>
         <w:rPr>
           <w:lang w:val="en-US"/>
         </w:rPr>
-        <w:t>Instalo</w:t>
-      </w:r>
-      <w:proofErr w:type="spellEnd"/>
+        <w:br/>
+        <w:t>$npm install express express-handlebars express</w:t>
+      </w:r>
       <w:r>
         <w:rPr>
           <w:lang w:val="en-US"/>
         </w:rPr>
-        <w:t xml:space="preserve"> los </w:t>
-      </w:r>
-      <w:proofErr w:type="spellStart"/>
-      <w:r>
+        <w:t>-session</w:t>
+      </w:r>
+    </w:p>
+    <w:p>
+      <w:pPr>
         <w:rPr>
           <w:lang w:val="en-US"/>
         </w:rPr>
-        <w:t>modulos</w:t>
-      </w:r>
-      <w:proofErr w:type="spellEnd"/>
-      <w:r>
-        <w:rPr>
-          <w:lang w:val="en-US"/>
-        </w:rPr>
-        <w:t>:</w:t>
-      </w:r>
-      <w:r>
-        <w:rPr>
-          <w:lang w:val="en-US"/>
-        </w:rPr>
-        <w:br/>
-        <w:t>$</w:t>
-      </w:r>
-      <w:proofErr w:type="spellStart"/>
-      <w:r>
-        <w:rPr>
-          <w:lang w:val="en-US"/>
-        </w:rPr>
-        <w:t>npm</w:t>
-      </w:r>
-      <w:proofErr w:type="spellEnd"/>
-      <w:r>
-        <w:rPr>
-          <w:lang w:val="en-US"/>
-        </w:rPr>
-        <w:t xml:space="preserve"> install express express-handlebars express</w:t>
-      </w:r>
-      <w:r>
-        <w:rPr>
-          <w:lang w:val="en-US"/>
-        </w:rPr>
-        <w:t>-session</w:t>
-      </w:r>
-    </w:p>
-    <w:p>
-      <w:pPr>
-        <w:rPr>
-          <w:lang w:val="en-US"/>
-        </w:rPr>
-      </w:pPr>
-    </w:p>
-    <w:p>
-      <w:r>
-        <w:t>Express-</w:t>
-      </w:r>
-      <w:proofErr w:type="spellStart"/>
-      <w:r>
-        <w:t>handlebars</w:t>
-      </w:r>
-      <w:proofErr w:type="spellEnd"/>
-      <w:r>
-        <w:t>: ayudara a implementar u</w:t>
-      </w:r>
-      <w:r>
-        <w:t xml:space="preserve">n motor de </w:t>
-      </w:r>
-      <w:proofErr w:type="gramStart"/>
-      <w:r>
-        <w:t>plantillas</w:t>
-      </w:r>
-      <w:r>
-        <w:t>(</w:t>
-      </w:r>
-      <w:proofErr w:type="gramEnd"/>
-      <w:r>
-        <w:t xml:space="preserve">una manera de extender el </w:t>
-      </w:r>
-      <w:proofErr w:type="spellStart"/>
-      <w:r>
-        <w:t>html</w:t>
-      </w:r>
-      <w:proofErr w:type="spellEnd"/>
+      </w:pPr>
+    </w:p>
+    <w:p>
+      <w:r>
+        <w:t>Express-handlebars: ayudara a implementar u</w:t>
+      </w:r>
+      <w:r>
+        <w:t>n motor de plantillas</w:t>
+      </w:r>
+      <w:r>
+        <w:t>(una manera de extender el html</w:t>
+      </w:r>
       <w:r>
         <w:t xml:space="preserve"> con bucles y condicionales</w:t>
       </w:r>
@@ -166,13 +85,8 @@
         <w:t>)</w:t>
       </w:r>
       <w:r>
-        <w:t xml:space="preserve">. Al final termina siendo </w:t>
-      </w:r>
-      <w:proofErr w:type="spellStart"/>
-      <w:r>
-        <w:t>html</w:t>
-      </w:r>
-      <w:proofErr w:type="spellEnd"/>
+        <w:t>. Al final termina siendo html</w:t>
+      </w:r>
     </w:p>
     <w:p>
       <w:hyperlink r:id="rId4" w:history="1">
@@ -185,13 +99,8 @@
       </w:hyperlink>
     </w:p>
     <w:p>
-      <w:proofErr w:type="spellStart"/>
-      <w:r>
-        <w:t>express-session</w:t>
-      </w:r>
-      <w:proofErr w:type="spellEnd"/>
-      <w:r>
-        <w:t xml:space="preserve">: </w:t>
+      <w:r>
+        <w:t xml:space="preserve">express-session: </w:t>
       </w:r>
       <w:r>
         <w:t>para sesión de usuario</w:t>
@@ -208,44 +117,13 @@
       </w:hyperlink>
     </w:p>
     <w:p>
-      <w:proofErr w:type="spellStart"/>
-      <w:r>
-        <w:t>method-override</w:t>
-      </w:r>
-      <w:proofErr w:type="spellEnd"/>
-      <w:r>
-        <w:t xml:space="preserve">: normalmente los formularios permiten enviar post y </w:t>
-      </w:r>
-      <w:proofErr w:type="spellStart"/>
-      <w:r>
-        <w:t>get</w:t>
-      </w:r>
-      <w:proofErr w:type="spellEnd"/>
-      <w:r>
-        <w:t xml:space="preserve">, pero existen otros métodos como </w:t>
-      </w:r>
-      <w:proofErr w:type="spellStart"/>
-      <w:r>
-        <w:t>put</w:t>
-      </w:r>
-      <w:proofErr w:type="spellEnd"/>
-      <w:r>
-        <w:t xml:space="preserve"> o </w:t>
-      </w:r>
-      <w:proofErr w:type="spellStart"/>
-      <w:r>
-        <w:t>delete</w:t>
-      </w:r>
-      <w:proofErr w:type="spellEnd"/>
-    </w:p>
-    <w:p>
-      <w:proofErr w:type="spellStart"/>
-      <w:r>
-        <w:t>mongoose</w:t>
-      </w:r>
-      <w:proofErr w:type="spellEnd"/>
-      <w:r>
-        <w:t xml:space="preserve">: </w:t>
+      <w:r>
+        <w:t>method-override: normalmente los formularios permiten enviar post y get, pero existen otros métodos como put o delete</w:t>
+      </w:r>
+    </w:p>
+    <w:p>
+      <w:r>
+        <w:t xml:space="preserve">mongoose: </w:t>
       </w:r>
       <w:r>
         <w:t xml:space="preserve">es un </w:t>
@@ -300,34 +178,17 @@
     </w:p>
     <w:p/>
     <w:p>
-      <w:proofErr w:type="spellStart"/>
       <w:r>
         <w:t>bcrypt</w:t>
       </w:r>
       <w:r>
         <w:t>js</w:t>
       </w:r>
-      <w:proofErr w:type="spellEnd"/>
-      <w:r>
-        <w:t xml:space="preserve">: para cifrar la </w:t>
-      </w:r>
-      <w:proofErr w:type="spellStart"/>
-      <w:proofErr w:type="gramStart"/>
-      <w:r>
-        <w:t>constrase;a</w:t>
-      </w:r>
-      <w:proofErr w:type="spellEnd"/>
-      <w:proofErr w:type="gramEnd"/>
-      <w:r>
-        <w:t xml:space="preserve">, aplica un algoritmo a los </w:t>
-      </w:r>
-      <w:proofErr w:type="spellStart"/>
-      <w:r>
-        <w:t>string</w:t>
-      </w:r>
-      <w:proofErr w:type="spellEnd"/>
-      <w:r>
-        <w:t xml:space="preserve"> y lo convierte en hash</w:t>
+      <w:r>
+        <w:t>: para cifrar la constrase;a</w:t>
+      </w:r>
+      <w:r>
+        <w:t>, aplica un algoritmo a los string y lo convierte en hash</w:t>
       </w:r>
     </w:p>
     <w:p>
@@ -341,30 +202,12 @@
       </w:hyperlink>
     </w:p>
     <w:p>
-      <w:proofErr w:type="spellStart"/>
-      <w:r>
-        <w:t>connect</w:t>
-      </w:r>
-      <w:proofErr w:type="spellEnd"/>
-      <w:r>
-        <w:t>-</w:t>
-      </w:r>
-      <w:proofErr w:type="gramStart"/>
-      <w:r>
-        <w:t>flash</w:t>
-      </w:r>
-      <w:proofErr w:type="gramEnd"/>
-      <w:r>
-        <w:t>: para enviar mensaje</w:t>
-      </w:r>
-      <w:r>
-        <w:t xml:space="preserve">s de: usuario incorrecto, </w:t>
-      </w:r>
-      <w:proofErr w:type="spellStart"/>
-      <w:r>
-        <w:t>etc</w:t>
-      </w:r>
-      <w:proofErr w:type="spellEnd"/>
+      <w:r>
+        <w:t>connect-flash: para enviar mensaje</w:t>
+      </w:r>
+      <w:r>
+        <w:t>s de: usuario incorrecto, etc</w:t>
+      </w:r>
     </w:p>
     <w:p>
       <w:hyperlink r:id="rId10" w:history="1">
@@ -391,248 +234,74 @@
           <w:sz w:val="24"/>
           <w:lang w:val="en-US"/>
         </w:rPr>
-        <w:t xml:space="preserve">$ </w:t>
-      </w:r>
-      <w:proofErr w:type="spellStart"/>
+        <w:t>$ npm install express express-handlebars express-session method-override mongoose passport passport-local bcrypt</w:t>
+      </w:r>
       <w:r>
         <w:rPr>
           <w:i/>
           <w:sz w:val="24"/>
           <w:lang w:val="en-US"/>
         </w:rPr>
-        <w:t>npm</w:t>
-      </w:r>
-      <w:proofErr w:type="spellEnd"/>
+        <w:t>js</w:t>
+      </w:r>
       <w:r>
         <w:rPr>
           <w:i/>
           <w:sz w:val="24"/>
           <w:lang w:val="en-US"/>
         </w:rPr>
-        <w:t xml:space="preserve"> install express express-handlebars express-session method-override mongoose passport passport-local </w:t>
-      </w:r>
-      <w:proofErr w:type="spellStart"/>
-      <w:r>
-        <w:rPr>
-          <w:i/>
-          <w:sz w:val="24"/>
-          <w:lang w:val="en-US"/>
-        </w:rPr>
-        <w:t>bcrypt</w:t>
-      </w:r>
-      <w:r>
-        <w:rPr>
-          <w:i/>
-          <w:sz w:val="24"/>
-          <w:lang w:val="en-US"/>
-        </w:rPr>
-        <w:t>js</w:t>
-      </w:r>
-      <w:proofErr w:type="spellEnd"/>
-      <w:r>
-        <w:rPr>
-          <w:i/>
-          <w:sz w:val="24"/>
-          <w:lang w:val="en-US"/>
-        </w:rPr>
         <w:t xml:space="preserve"> connect-flash</w:t>
       </w:r>
     </w:p>
     <w:p>
       <w:r>
-        <w:t xml:space="preserve">Luego hago </w:t>
-      </w:r>
-      <w:proofErr w:type="spellStart"/>
-      <w:r>
-        <w:t>commit</w:t>
-      </w:r>
-      <w:proofErr w:type="spellEnd"/>
-      <w:r>
-        <w:t xml:space="preserve"> a e</w:t>
+        <w:t>Luego hago commit a e</w:t>
       </w:r>
       <w:r>
         <w:t>sto para iniciar. Ahora creo una estructura de carpetas:</w:t>
       </w:r>
     </w:p>
     <w:p>
-      <w:proofErr w:type="spellStart"/>
-      <w:r>
-        <w:t>Views</w:t>
-      </w:r>
-      <w:proofErr w:type="spellEnd"/>
-      <w:r>
-        <w:t xml:space="preserve">: para poner </w:t>
-      </w:r>
-      <w:proofErr w:type="spellStart"/>
-      <w:r>
-        <w:t>html</w:t>
-      </w:r>
-      <w:proofErr w:type="spellEnd"/>
-    </w:p>
-    <w:p>
-      <w:proofErr w:type="spellStart"/>
+      <w:r>
+        <w:t>Views: para poner html</w:t>
+      </w:r>
+    </w:p>
+    <w:p>
       <w:r>
         <w:lastRenderedPageBreak/>
-        <w:t>Routes</w:t>
-      </w:r>
-      <w:proofErr w:type="spellEnd"/>
-      <w:r>
-        <w:t xml:space="preserve">: </w:t>
-      </w:r>
-      <w:proofErr w:type="spellStart"/>
-      <w:r>
-        <w:t>url</w:t>
-      </w:r>
-      <w:proofErr w:type="spellEnd"/>
-      <w:r>
-        <w:t xml:space="preserve"> o rutas</w:t>
-      </w:r>
-      <w:r>
-        <w:t xml:space="preserve">: </w:t>
-      </w:r>
-      <w:proofErr w:type="spellStart"/>
-      <w:r>
-        <w:t>login</w:t>
-      </w:r>
-      <w:proofErr w:type="spellEnd"/>
-      <w:r>
-        <w:t xml:space="preserve">, </w:t>
-      </w:r>
-      <w:proofErr w:type="spellStart"/>
-      <w:r>
-        <w:t>register</w:t>
-      </w:r>
-      <w:proofErr w:type="spellEnd"/>
-      <w:r>
-        <w:t xml:space="preserve">, </w:t>
-      </w:r>
-      <w:proofErr w:type="spellStart"/>
-      <w:r>
-        <w:t>about</w:t>
-      </w:r>
-      <w:proofErr w:type="spellEnd"/>
-      <w:r>
-        <w:t xml:space="preserve">, </w:t>
-      </w:r>
-      <w:proofErr w:type="spellStart"/>
-      <w:r>
-        <w:t>etc</w:t>
-      </w:r>
-      <w:proofErr w:type="spellEnd"/>
-    </w:p>
-    <w:p>
-      <w:proofErr w:type="spellStart"/>
-      <w:r>
-        <w:t>Public</w:t>
-      </w:r>
-      <w:proofErr w:type="spellEnd"/>
-      <w:r>
-        <w:t xml:space="preserve">: imágenes, </w:t>
-      </w:r>
-      <w:proofErr w:type="spellStart"/>
-      <w:r>
-        <w:t>css</w:t>
-      </w:r>
-      <w:proofErr w:type="spellEnd"/>
-      <w:r>
-        <w:t xml:space="preserve">, </w:t>
-      </w:r>
-      <w:proofErr w:type="spellStart"/>
-      <w:r>
-        <w:t>js</w:t>
-      </w:r>
-      <w:proofErr w:type="spellEnd"/>
+        <w:t>Routes: url o rutas</w:t>
+      </w:r>
+      <w:r>
+        <w:t>: login, register, about, etc</w:t>
+      </w:r>
+    </w:p>
+    <w:p>
+      <w:r>
+        <w:t>Public: imágenes, css, js</w:t>
+      </w:r>
       <w:r>
         <w:t>, fuentes</w:t>
       </w:r>
     </w:p>
     <w:p>
-      <w:proofErr w:type="spellStart"/>
-      <w:r>
-        <w:t>Models</w:t>
-      </w:r>
-      <w:proofErr w:type="spellEnd"/>
-      <w:r>
-        <w:t xml:space="preserve">: </w:t>
-      </w:r>
-      <w:r>
-        <w:t xml:space="preserve">definir como lucirán los datos que </w:t>
-      </w:r>
-      <w:proofErr w:type="spellStart"/>
-      <w:r>
-        <w:t>iran</w:t>
-      </w:r>
-      <w:proofErr w:type="spellEnd"/>
-      <w:r>
-        <w:t xml:space="preserve"> a la </w:t>
-      </w:r>
-      <w:proofErr w:type="spellStart"/>
-      <w:r>
-        <w:t>bd</w:t>
-      </w:r>
-      <w:proofErr w:type="spellEnd"/>
-      <w:r>
-        <w:t xml:space="preserve">, el </w:t>
-      </w:r>
-      <w:proofErr w:type="spellStart"/>
-      <w:r>
-        <w:t>eschema</w:t>
-      </w:r>
-      <w:proofErr w:type="spellEnd"/>
-      <w:r>
-        <w:t xml:space="preserve"> por </w:t>
-      </w:r>
-      <w:proofErr w:type="spellStart"/>
-      <w:r>
-        <w:t>asi</w:t>
-      </w:r>
-      <w:proofErr w:type="spellEnd"/>
-      <w:r>
-        <w:t xml:space="preserve"> decirlo</w:t>
-      </w:r>
-    </w:p>
-    <w:p>
-      <w:proofErr w:type="spellStart"/>
-      <w:r>
-        <w:t>Helpers</w:t>
-      </w:r>
-      <w:proofErr w:type="spellEnd"/>
-      <w:r>
-        <w:t xml:space="preserve">: para </w:t>
-      </w:r>
-      <w:proofErr w:type="spellStart"/>
-      <w:r>
-        <w:t>modulos</w:t>
-      </w:r>
-      <w:proofErr w:type="spellEnd"/>
-      <w:r>
-        <w:t xml:space="preserve"> utilitarios</w:t>
-      </w:r>
-    </w:p>
-    <w:p>
-      <w:proofErr w:type="spellStart"/>
-      <w:r>
-        <w:t>Config</w:t>
-      </w:r>
-      <w:proofErr w:type="spellEnd"/>
-      <w:r>
-        <w:t xml:space="preserve">: </w:t>
-      </w:r>
-      <w:proofErr w:type="spellStart"/>
-      <w:r>
-        <w:t>multiples</w:t>
-      </w:r>
-      <w:proofErr w:type="spellEnd"/>
-      <w:r>
-        <w:t xml:space="preserve"> archivos de configuración, </w:t>
-      </w:r>
-      <w:proofErr w:type="spellStart"/>
-      <w:r>
-        <w:t>bd</w:t>
-      </w:r>
-      <w:proofErr w:type="spellEnd"/>
-      <w:r>
-        <w:t xml:space="preserve">, variables de entorno, </w:t>
+      <w:r>
+        <w:t xml:space="preserve">Models: </w:t>
+      </w:r>
+      <w:r>
+        <w:t>definir como lucirán los datos que iran a la bd</w:t>
+      </w:r>
+      <w:r>
+        <w:t>, el eschema por asi decirlo</w:t>
+      </w:r>
+    </w:p>
+    <w:p>
+      <w:r>
+        <w:t>Helpers: para modulos utilitarios</w:t>
+      </w:r>
+    </w:p>
+    <w:p>
+      <w:r>
+        <w:t xml:space="preserve">Config: multiples archivos de configuración, bd, variables de entorno, </w:t>
       </w:r>
       <w:r>
         <w:t>autenticación</w:t>
@@ -643,26 +312,16 @@
       <w:pPr>
         <w:pStyle w:val="Heading2"/>
       </w:pPr>
-      <w:proofErr w:type="spellStart"/>
       <w:r>
         <w:t>Backend</w:t>
       </w:r>
-      <w:proofErr w:type="spellEnd"/>
     </w:p>
     <w:p>
       <w:r>
         <w:t>Creando y configurando servidor en index.js</w:t>
       </w:r>
       <w:r>
-        <w:t xml:space="preserve">, antes instalo </w:t>
-      </w:r>
-      <w:proofErr w:type="spellStart"/>
-      <w:r>
-        <w:t>nodemon</w:t>
-      </w:r>
-      <w:proofErr w:type="spellEnd"/>
-      <w:r>
-        <w:t xml:space="preserve"> para ayudarme al desarrollo</w:t>
+        <w:t>, antes instalo nodemon para ayudarme al desarrollo</w:t>
       </w:r>
       <w:r>
         <w:t>:</w:t>
@@ -673,15 +332,7 @@
         <w:t xml:space="preserve">Nota: para </w:t>
       </w:r>
       <w:r>
-        <w:t xml:space="preserve">ejecutar </w:t>
-      </w:r>
-      <w:proofErr w:type="spellStart"/>
-      <w:r>
-        <w:t>nodemon</w:t>
-      </w:r>
-      <w:proofErr w:type="spellEnd"/>
-      <w:r>
-        <w:t xml:space="preserve"> debe ser por medio de un script o instalarlo -g(global)</w:t>
+        <w:t>ejecutar nodemon debe ser por medio de un script o instalarlo -g(global)</w:t>
       </w:r>
       <w:r>
         <w:t>.</w:t>
@@ -689,552 +340,192 @@
     </w:p>
     <w:p>
       <w:r>
-        <w:t xml:space="preserve">Cree los archivos básicos de </w:t>
-      </w:r>
-      <w:proofErr w:type="spellStart"/>
-      <w:r>
-        <w:t>Route</w:t>
+        <w:t>Cree los archivos básicos de Route</w:t>
       </w:r>
       <w:r>
         <w:t>s</w:t>
       </w:r>
-      <w:proofErr w:type="spellEnd"/>
-      <w:r>
-        <w:t xml:space="preserve">, </w:t>
-      </w:r>
-      <w:proofErr w:type="spellStart"/>
-      <w:r>
-        <w:t>database</w:t>
-      </w:r>
-      <w:proofErr w:type="spellEnd"/>
+      <w:r>
+        <w:t>, database</w:t>
+      </w:r>
     </w:p>
     <w:p/>
     <w:p>
       <w:pPr>
         <w:pStyle w:val="Heading2"/>
       </w:pPr>
-      <w:proofErr w:type="spellStart"/>
-      <w:r>
-        <w:t>Views</w:t>
-      </w:r>
-      <w:proofErr w:type="spellEnd"/>
-      <w:r>
-        <w:t xml:space="preserve"> (</w:t>
-      </w:r>
-      <w:proofErr w:type="spellStart"/>
-      <w:r>
-        <w:t>templates</w:t>
-      </w:r>
-      <w:proofErr w:type="spellEnd"/>
+      <w:r>
+        <w:t>Views (templates engine)</w:t>
+      </w:r>
+    </w:p>
+    <w:p/>
+    <w:p>
+      <w:r>
+        <w:t>En este proyecto se esta usando handlebars por lo cual en vez de html tendremos .hbs</w:t>
+      </w:r>
+      <w:r>
+        <w:t xml:space="preserve"> para ello creo dentro de views/about.hbs e index.hbs</w:t>
+      </w:r>
+      <w:r>
+        <w:t xml:space="preserve"> y en routes le especifico que ya no muestre solo un texto sino que muestre la pagina creada</w:t>
+      </w:r>
+      <w:r>
+        <w:t>.</w:t>
+      </w:r>
+    </w:p>
+    <w:p>
+      <w:r>
+        <w:t>Debo recordar que en la configuración de handlebars</w:t>
+      </w:r>
+      <w:r>
+        <w:t xml:space="preserve"> elegi main.hbs como template general que contendrá header, contenido, footer, etc.</w:t>
+      </w:r>
       <w:r>
         <w:t xml:space="preserve"> </w:t>
       </w:r>
-      <w:proofErr w:type="spellStart"/>
-      <w:r>
-        <w:t>engine</w:t>
-      </w:r>
-      <w:proofErr w:type="spellEnd"/>
-      <w:r>
-        <w:t>)</w:t>
+      <w:r>
+        <w:t>Este será mi container de las demás vistas.</w:t>
+      </w:r>
+    </w:p>
+    <w:p>
+      <w:r>
+        <w:t>Creo las vistas para users/signin y signup</w:t>
+      </w:r>
+      <w:r>
+        <w:t xml:space="preserve"> y cambio las rutas </w:t>
+      </w:r>
+      <w:r>
+        <w:t>también.</w:t>
+      </w:r>
+    </w:p>
+    <w:p>
+      <w:r>
+        <w:t>Ahora voy a estilizar el main.hbs</w:t>
+      </w:r>
+      <w:r>
+        <w:t>, voy al sitio de Bootstrap y copio link css y js.</w:t>
+      </w:r>
+      <w:r>
+        <w:t xml:space="preserve"> En la mayoría de etiquetas estoy usando clases Bootstrap.</w:t>
+      </w:r>
+    </w:p>
+    <w:p>
+      <w:r>
+        <w:t>También</w:t>
+      </w:r>
+      <w:r>
+        <w:t xml:space="preserve"> puedo crear mis propios CSS en public/css</w:t>
       </w:r>
     </w:p>
     <w:p/>
     <w:p>
-      <w:r>
-        <w:t xml:space="preserve">En este proyecto se </w:t>
-      </w:r>
-      <w:proofErr w:type="spellStart"/>
-      <w:r>
-        <w:t>esta</w:t>
-      </w:r>
-      <w:proofErr w:type="spellEnd"/>
-      <w:r>
-        <w:t xml:space="preserve"> usando </w:t>
-      </w:r>
-      <w:proofErr w:type="spellStart"/>
-      <w:r>
-        <w:t>handlebars</w:t>
-      </w:r>
-      <w:proofErr w:type="spellEnd"/>
-      <w:r>
-        <w:t xml:space="preserve"> por lo cual en vez de </w:t>
-      </w:r>
-      <w:proofErr w:type="spellStart"/>
-      <w:r>
-        <w:t>html</w:t>
-      </w:r>
-      <w:proofErr w:type="spellEnd"/>
+      <w:pPr>
+        <w:pStyle w:val="Heading2"/>
+        <w:rPr>
+          <w:shd w:val="clear" w:color="auto" w:fill="FFFFFF"/>
+        </w:rPr>
+      </w:pPr>
+      <w:r>
+        <w:rPr>
+          <w:shd w:val="clear" w:color="auto" w:fill="FFFFFF"/>
+        </w:rPr>
+        <w:t>CRUD</w:t>
+      </w:r>
+    </w:p>
+    <w:p/>
+    <w:p>
+      <w:r>
+        <w:t>Crear todas las vistas relacionadas con las notas, agregar, eliminar, actualizar y listar.</w:t>
+      </w:r>
+    </w:p>
+    <w:p>
+      <w:r>
+        <w:t>Voy a trabajar en el Route</w:t>
+      </w:r>
+      <w:r>
+        <w:t>s</w:t>
+      </w:r>
+      <w:r>
+        <w:t>/users.js</w:t>
+      </w:r>
+      <w:r>
+        <w:t xml:space="preserve"> y crear los Views necesarios en Views/</w:t>
+      </w:r>
+      <w:r>
+        <w:t>notes/</w:t>
+      </w:r>
+    </w:p>
+    <w:p>
+      <w:r>
+        <w:t>En primer momento creo el archivo para nuevas notas</w:t>
+      </w:r>
+      <w:r>
+        <w:t xml:space="preserve"> add-note.hbs</w:t>
+      </w:r>
+      <w:r>
+        <w:t xml:space="preserve"> donde agregare el formulario estilizado</w:t>
+      </w:r>
+      <w:r>
+        <w:t xml:space="preserve"> desde donde enviare una nueva nota</w:t>
+      </w:r>
+      <w:r>
+        <w:t xml:space="preserve"> con POST, mi archivo </w:t>
+      </w:r>
+      <w:r>
+        <w:t>routes/</w:t>
+      </w:r>
+      <w:r>
+        <w:t>note</w:t>
+      </w:r>
+      <w:r>
+        <w:t>s</w:t>
+      </w:r>
+      <w:r>
+        <w:t>.js</w:t>
+      </w:r>
+      <w:r>
+        <w:t xml:space="preserve"> la recibe y la procesa. Para guardar en la bd necesito un </w:t>
+      </w:r>
+      <w:r>
+        <w:t>Schema(esto es una especie de clase)</w:t>
+      </w:r>
+      <w:r>
+        <w:t xml:space="preserve"> q creare como Notes.js</w:t>
+      </w:r>
+      <w:r>
+        <w:t xml:space="preserve"> que usare en la ruta/notes.js</w:t>
+      </w:r>
       <w:r>
         <w:t xml:space="preserve"> </w:t>
       </w:r>
-      <w:proofErr w:type="gramStart"/>
-      <w:r>
-        <w:t>tendremos .</w:t>
-      </w:r>
-      <w:proofErr w:type="spellStart"/>
-      <w:r>
-        <w:t>hbs</w:t>
-      </w:r>
-      <w:proofErr w:type="spellEnd"/>
-      <w:proofErr w:type="gramEnd"/>
-      <w:r>
-        <w:t xml:space="preserve"> para ello creo dentro de </w:t>
-      </w:r>
-      <w:proofErr w:type="spellStart"/>
-      <w:r>
-        <w:t>views</w:t>
-      </w:r>
-      <w:proofErr w:type="spellEnd"/>
-      <w:r>
-        <w:t>/</w:t>
-      </w:r>
-      <w:proofErr w:type="spellStart"/>
-      <w:r>
-        <w:t>about.hbs</w:t>
-      </w:r>
-      <w:proofErr w:type="spellEnd"/>
-      <w:r>
-        <w:t xml:space="preserve"> e </w:t>
-      </w:r>
-      <w:proofErr w:type="spellStart"/>
-      <w:r>
-        <w:t>index.hbs</w:t>
-      </w:r>
-      <w:proofErr w:type="spellEnd"/>
-      <w:r>
-        <w:t xml:space="preserve"> y en </w:t>
-      </w:r>
-      <w:proofErr w:type="spellStart"/>
-      <w:r>
-        <w:t>routes</w:t>
-      </w:r>
-      <w:proofErr w:type="spellEnd"/>
-      <w:r>
-        <w:t xml:space="preserve"> le especifico que ya no muestre solo un texto sino que muestre la </w:t>
-      </w:r>
-      <w:proofErr w:type="spellStart"/>
-      <w:r>
-        <w:t>pagina</w:t>
-      </w:r>
-      <w:proofErr w:type="spellEnd"/>
-      <w:r>
-        <w:t xml:space="preserve"> creada</w:t>
+      <w:r>
+        <w:t xml:space="preserve">Creado el modelo ahora </w:t>
+      </w:r>
+      <w:r>
+        <w:t>tengo q importar el schema en routes/notes para usarlo y guardar el schema en la bd</w:t>
       </w:r>
       <w:r>
         <w:t>.</w:t>
       </w:r>
-    </w:p>
-    <w:p>
-      <w:r>
-        <w:t xml:space="preserve">Debo recordar que en la configuración de </w:t>
-      </w:r>
-      <w:proofErr w:type="spellStart"/>
-      <w:r>
-        <w:t>handlebars</w:t>
-      </w:r>
-      <w:proofErr w:type="spellEnd"/>
-      <w:r>
-        <w:t xml:space="preserve"> </w:t>
-      </w:r>
-      <w:proofErr w:type="spellStart"/>
-      <w:r>
-        <w:t>elegi</w:t>
-      </w:r>
-      <w:proofErr w:type="spellEnd"/>
-      <w:r>
-        <w:t xml:space="preserve"> </w:t>
-      </w:r>
-      <w:proofErr w:type="spellStart"/>
-      <w:r>
-        <w:t>main.hbs</w:t>
-      </w:r>
-      <w:proofErr w:type="spellEnd"/>
-      <w:r>
-        <w:t xml:space="preserve"> como </w:t>
-      </w:r>
-      <w:proofErr w:type="spellStart"/>
-      <w:r>
-        <w:t>template</w:t>
-      </w:r>
-      <w:proofErr w:type="spellEnd"/>
-      <w:r>
-        <w:t xml:space="preserve"> general que contendrá </w:t>
-      </w:r>
-      <w:proofErr w:type="spellStart"/>
-      <w:r>
-        <w:t>header</w:t>
-      </w:r>
-      <w:proofErr w:type="spellEnd"/>
-      <w:r>
-        <w:t xml:space="preserve">, contenido, </w:t>
-      </w:r>
-      <w:proofErr w:type="spellStart"/>
-      <w:r>
-        <w:t>footer</w:t>
-      </w:r>
-      <w:proofErr w:type="spellEnd"/>
-      <w:r>
-        <w:t>, etc.</w:t>
-      </w:r>
-      <w:r>
-        <w:t xml:space="preserve"> </w:t>
-      </w:r>
-      <w:r>
-        <w:t>Este será mi container de las demás vistas.</w:t>
-      </w:r>
-    </w:p>
-    <w:p>
-      <w:r>
-        <w:t xml:space="preserve">Creo las vistas para </w:t>
-      </w:r>
-      <w:proofErr w:type="spellStart"/>
-      <w:r>
-        <w:t>users</w:t>
-      </w:r>
-      <w:proofErr w:type="spellEnd"/>
-      <w:r>
-        <w:t>/</w:t>
-      </w:r>
-      <w:proofErr w:type="spellStart"/>
-      <w:r>
-        <w:t>signin</w:t>
-      </w:r>
-      <w:proofErr w:type="spellEnd"/>
-      <w:r>
-        <w:t xml:space="preserve"> y </w:t>
-      </w:r>
-      <w:proofErr w:type="spellStart"/>
-      <w:r>
-        <w:t>signup</w:t>
-      </w:r>
-      <w:proofErr w:type="spellEnd"/>
-      <w:r>
-        <w:t xml:space="preserve"> y cambio las rutas </w:t>
-      </w:r>
-      <w:r>
-        <w:t>también.</w:t>
-      </w:r>
-    </w:p>
-    <w:p>
-      <w:r>
-        <w:t xml:space="preserve">Ahora voy a estilizar el </w:t>
-      </w:r>
-      <w:proofErr w:type="spellStart"/>
-      <w:r>
-        <w:t>main.hbs</w:t>
-      </w:r>
-      <w:proofErr w:type="spellEnd"/>
-      <w:r>
-        <w:t xml:space="preserve">, voy al sitio de Bootstrap y copio </w:t>
-      </w:r>
-      <w:proofErr w:type="gramStart"/>
-      <w:r>
-        <w:t>link</w:t>
-      </w:r>
-      <w:proofErr w:type="gramEnd"/>
-      <w:r>
-        <w:t xml:space="preserve"> </w:t>
-      </w:r>
-      <w:proofErr w:type="spellStart"/>
-      <w:r>
-        <w:t>css</w:t>
-      </w:r>
-      <w:proofErr w:type="spellEnd"/>
-      <w:r>
-        <w:t xml:space="preserve"> y </w:t>
-      </w:r>
-      <w:proofErr w:type="spellStart"/>
-      <w:r>
-        <w:t>js</w:t>
-      </w:r>
-      <w:proofErr w:type="spellEnd"/>
+      <w:r>
+        <w:t xml:space="preserve"> usando POST(notes/new-note como función asíncrona y ciertas validaciones.</w:t>
+      </w:r>
+    </w:p>
+    <w:p>
+      <w:r>
+        <w:lastRenderedPageBreak/>
+        <w:t>Luego de guardar redireccionare a donde se encuentran TODAS las notas, para ello también tengo q acceder a la bd por medio del schema Note.js</w:t>
+      </w:r>
+      <w:r>
+        <w:t>. Necesitare una nueva view para ello (notes/all-notes)</w:t>
+      </w:r>
       <w:r>
         <w:t>.</w:t>
       </w:r>
-      <w:r>
-        <w:t xml:space="preserve"> En la mayoría de </w:t>
-      </w:r>
-      <w:proofErr w:type="gramStart"/>
-      <w:r>
-        <w:t>etiquetas</w:t>
-      </w:r>
-      <w:proofErr w:type="gramEnd"/>
-      <w:r>
-        <w:t xml:space="preserve"> estoy usando clases Bootstrap.</w:t>
-      </w:r>
-    </w:p>
-    <w:p>
-      <w:r>
-        <w:t>También</w:t>
-      </w:r>
-      <w:r>
-        <w:t xml:space="preserve"> puedo crear mis propios CSS en </w:t>
-      </w:r>
-      <w:proofErr w:type="spellStart"/>
-      <w:r>
-        <w:t>public</w:t>
-      </w:r>
-      <w:proofErr w:type="spellEnd"/>
-      <w:r>
-        <w:t>/</w:t>
-      </w:r>
-      <w:proofErr w:type="spellStart"/>
-      <w:r>
-        <w:t>css</w:t>
-      </w:r>
-      <w:proofErr w:type="spellEnd"/>
-    </w:p>
-    <w:p/>
-    <w:p>
-      <w:pPr>
-        <w:pStyle w:val="Heading2"/>
-        <w:rPr>
-          <w:shd w:val="clear" w:color="auto" w:fill="FFFFFF"/>
-        </w:rPr>
-      </w:pPr>
-      <w:r>
-        <w:rPr>
-          <w:shd w:val="clear" w:color="auto" w:fill="FFFFFF"/>
-        </w:rPr>
-        <w:t>CRUD</w:t>
-      </w:r>
-    </w:p>
-    <w:p/>
-    <w:p>
-      <w:r>
-        <w:t>Crear todas las vistas relacionadas con las notas, agregar, eliminar, actualizar y listar.</w:t>
-      </w:r>
-    </w:p>
-    <w:p>
-      <w:r>
-        <w:t xml:space="preserve">Voy a trabajar en el </w:t>
-      </w:r>
-      <w:proofErr w:type="spellStart"/>
-      <w:r>
-        <w:t>Route</w:t>
-      </w:r>
-      <w:r>
-        <w:t>s</w:t>
-      </w:r>
-      <w:proofErr w:type="spellEnd"/>
-      <w:r>
-        <w:t>/users.js</w:t>
-      </w:r>
-      <w:r>
-        <w:t xml:space="preserve"> y crear los </w:t>
-      </w:r>
-      <w:proofErr w:type="spellStart"/>
-      <w:r>
-        <w:t>Views</w:t>
-      </w:r>
-      <w:proofErr w:type="spellEnd"/>
-      <w:r>
-        <w:t xml:space="preserve"> necesarios en </w:t>
-      </w:r>
-      <w:proofErr w:type="spellStart"/>
-      <w:r>
-        <w:t>Views</w:t>
-      </w:r>
-      <w:proofErr w:type="spellEnd"/>
-      <w:r>
-        <w:t>/</w:t>
-      </w:r>
-      <w:r>
-        <w:t>notes/</w:t>
-      </w:r>
-    </w:p>
-    <w:p>
-      <w:r>
-        <w:t>En primer momento creo el archivo para nuevas notas</w:t>
-      </w:r>
-      <w:r>
-        <w:t xml:space="preserve"> </w:t>
-      </w:r>
-      <w:proofErr w:type="spellStart"/>
-      <w:r>
-        <w:t>add-note.hbs</w:t>
-      </w:r>
-      <w:proofErr w:type="spellEnd"/>
-      <w:r>
-        <w:t xml:space="preserve"> donde agregare el formulario estilizado</w:t>
-      </w:r>
-      <w:r>
-        <w:t xml:space="preserve"> desde donde enviare una nueva nota</w:t>
-      </w:r>
-      <w:r>
-        <w:t xml:space="preserve"> con POST, mi archivo </w:t>
-      </w:r>
-      <w:proofErr w:type="spellStart"/>
-      <w:r>
-        <w:t>routes</w:t>
-      </w:r>
-      <w:proofErr w:type="spellEnd"/>
-      <w:r>
-        <w:t>/</w:t>
-      </w:r>
-      <w:r>
-        <w:t>note</w:t>
-      </w:r>
-      <w:r>
-        <w:t>s</w:t>
-      </w:r>
-      <w:r>
-        <w:t>.js</w:t>
-      </w:r>
-      <w:r>
-        <w:t xml:space="preserve"> la recibe y la procesa. Para guardar en la </w:t>
-      </w:r>
-      <w:proofErr w:type="spellStart"/>
-      <w:r>
-        <w:t>bd</w:t>
-      </w:r>
-      <w:proofErr w:type="spellEnd"/>
-      <w:r>
-        <w:t xml:space="preserve"> necesito un </w:t>
-      </w:r>
-      <w:proofErr w:type="spellStart"/>
-      <w:proofErr w:type="gramStart"/>
-      <w:r>
-        <w:t>Schema</w:t>
-      </w:r>
-      <w:proofErr w:type="spellEnd"/>
-      <w:r>
-        <w:t>(</w:t>
-      </w:r>
-      <w:proofErr w:type="gramEnd"/>
-      <w:r>
-        <w:t>esto es una especie de clase)</w:t>
-      </w:r>
-      <w:r>
-        <w:t xml:space="preserve"> q creare como Notes.js</w:t>
-      </w:r>
-      <w:r>
-        <w:t xml:space="preserve"> que usare en la ruta/notes.js</w:t>
-      </w:r>
-      <w:r>
-        <w:t xml:space="preserve"> </w:t>
-      </w:r>
-      <w:r>
-        <w:t xml:space="preserve">Creado el modelo ahora </w:t>
-      </w:r>
-      <w:r>
-        <w:t xml:space="preserve">tengo q importar el </w:t>
-      </w:r>
-      <w:proofErr w:type="spellStart"/>
-      <w:r>
-        <w:t>schema</w:t>
-      </w:r>
-      <w:proofErr w:type="spellEnd"/>
-      <w:r>
-        <w:t xml:space="preserve"> en </w:t>
-      </w:r>
-      <w:proofErr w:type="spellStart"/>
-      <w:r>
-        <w:t>routes</w:t>
-      </w:r>
-      <w:proofErr w:type="spellEnd"/>
-      <w:r>
-        <w:t xml:space="preserve">/notes para usarlo y guardar el </w:t>
-      </w:r>
-      <w:proofErr w:type="spellStart"/>
-      <w:r>
-        <w:t>schema</w:t>
-      </w:r>
-      <w:proofErr w:type="spellEnd"/>
-      <w:r>
-        <w:t xml:space="preserve"> en la </w:t>
-      </w:r>
-      <w:proofErr w:type="spellStart"/>
-      <w:r>
-        <w:t>bd</w:t>
-      </w:r>
-      <w:proofErr w:type="spellEnd"/>
-      <w:r>
-        <w:t>.</w:t>
-      </w:r>
-      <w:r>
-        <w:t xml:space="preserve"> usando </w:t>
-      </w:r>
-      <w:proofErr w:type="gramStart"/>
-      <w:r>
-        <w:t>POST(</w:t>
-      </w:r>
-      <w:proofErr w:type="gramEnd"/>
-      <w:r>
-        <w:t>notes/new-note como función asíncrona y ciertas validaciones.</w:t>
-      </w:r>
-    </w:p>
-    <w:p>
-      <w:r>
-        <w:lastRenderedPageBreak/>
-        <w:t xml:space="preserve">Luego de guardar redireccionare a donde se encuentran TODAS las notas, para ello también tengo q acceder a la </w:t>
-      </w:r>
-      <w:proofErr w:type="spellStart"/>
-      <w:r>
-        <w:t>bd</w:t>
-      </w:r>
-      <w:proofErr w:type="spellEnd"/>
-      <w:r>
-        <w:t xml:space="preserve"> por medio del </w:t>
-      </w:r>
-      <w:proofErr w:type="spellStart"/>
-      <w:r>
-        <w:t>schema</w:t>
-      </w:r>
-      <w:proofErr w:type="spellEnd"/>
-      <w:r>
-        <w:t xml:space="preserve"> Note.js</w:t>
-      </w:r>
-      <w:r>
-        <w:t xml:space="preserve">. Necesitare una nueva </w:t>
-      </w:r>
-      <w:proofErr w:type="spellStart"/>
-      <w:r>
-        <w:t>view</w:t>
-      </w:r>
-      <w:proofErr w:type="spellEnd"/>
-      <w:r>
-        <w:t xml:space="preserve"> para ello (notes/</w:t>
-      </w:r>
-      <w:proofErr w:type="spellStart"/>
-      <w:r>
-        <w:t>all</w:t>
-      </w:r>
-      <w:proofErr w:type="spellEnd"/>
-      <w:r>
-        <w:t>-notes)</w:t>
-      </w:r>
-      <w:r>
-        <w:t>.</w:t>
-      </w:r>
-    </w:p>
-    <w:p>
-      <w:r>
-        <w:t xml:space="preserve">Luego de maquetar </w:t>
-      </w:r>
-      <w:proofErr w:type="spellStart"/>
-      <w:r>
-        <w:t>all</w:t>
-      </w:r>
-      <w:proofErr w:type="spellEnd"/>
-      <w:r>
-        <w:t xml:space="preserve">-notes también agregare el </w:t>
-      </w:r>
-      <w:proofErr w:type="spellStart"/>
-      <w:r>
-        <w:t>css</w:t>
-      </w:r>
-      <w:proofErr w:type="spellEnd"/>
-      <w:r>
-        <w:t xml:space="preserve"> de </w:t>
-      </w:r>
-      <w:proofErr w:type="spellStart"/>
-      <w:r>
-        <w:t>fontAwesome</w:t>
-      </w:r>
-      <w:proofErr w:type="spellEnd"/>
-      <w:r>
-        <w:t xml:space="preserve"> para usar iconos</w:t>
+    </w:p>
+    <w:p>
+      <w:r>
+        <w:t>Luego de maquetar all-notes también agregare el css de fontAwesome para usar iconos</w:t>
       </w:r>
       <w:r>
         <w:t xml:space="preserve"> en el icono editar.</w:t>
@@ -1242,15 +533,7 @@
     </w:p>
     <w:p>
       <w:r>
-        <w:t xml:space="preserve">Para editar una nota lo que hago es al momento de renderizar la nota en </w:t>
-      </w:r>
-      <w:proofErr w:type="spellStart"/>
-      <w:r>
-        <w:t>all</w:t>
-      </w:r>
-      <w:proofErr w:type="spellEnd"/>
-      <w:r>
-        <w:t>-notes</w:t>
+        <w:t>Para editar una nota lo que hago es al momento de renderizar la nota en all-notes</w:t>
       </w:r>
       <w:r>
         <w:t xml:space="preserve"> agregar una nueva ruta con el ID de cada nota.</w:t>
@@ -1258,23 +541,7 @@
     </w:p>
     <w:p>
       <w:r>
-        <w:t xml:space="preserve">Creo la </w:t>
-      </w:r>
-      <w:proofErr w:type="spellStart"/>
-      <w:r>
-        <w:t>view</w:t>
-      </w:r>
-      <w:proofErr w:type="spellEnd"/>
-      <w:r>
-        <w:t xml:space="preserve"> </w:t>
-      </w:r>
-      <w:proofErr w:type="spellStart"/>
-      <w:r>
-        <w:t>edit</w:t>
-      </w:r>
-      <w:proofErr w:type="spellEnd"/>
-      <w:r>
-        <w:t xml:space="preserve">-note con </w:t>
+        <w:t xml:space="preserve">Creo la view edit-note con </w:t>
       </w:r>
       <w:r>
         <w:t>formulario y le paso la nota q quiero editar desde notes.js</w:t>
@@ -1360,30 +627,16 @@
         </w:rPr>
         <w:t>{{</w:t>
       </w:r>
-      <w:proofErr w:type="spellStart"/>
-      <w:proofErr w:type="gramStart"/>
-      <w:r>
-        <w:rPr>
-          <w:rFonts w:ascii="Consolas" w:eastAsia="Times New Roman" w:hAnsi="Consolas" w:cs="Times New Roman"/>
-          <w:color w:val="9CDCFE"/>
-          <w:sz w:val="21"/>
-          <w:szCs w:val="21"/>
-          <w:lang w:val="en-US" w:eastAsia="es-NI"/>
-        </w:rPr>
-        <w:t>note._</w:t>
-      </w:r>
-      <w:proofErr w:type="gramEnd"/>
-      <w:r>
-        <w:rPr>
-          <w:rFonts w:ascii="Consolas" w:eastAsia="Times New Roman" w:hAnsi="Consolas" w:cs="Times New Roman"/>
-          <w:color w:val="9CDCFE"/>
-          <w:sz w:val="21"/>
-          <w:szCs w:val="21"/>
-          <w:lang w:val="en-US" w:eastAsia="es-NI"/>
-        </w:rPr>
-        <w:t>id</w:t>
-      </w:r>
-      <w:proofErr w:type="spellEnd"/>
+      <w:r>
+        <w:rPr>
+          <w:rFonts w:ascii="Consolas" w:eastAsia="Times New Roman" w:hAnsi="Consolas" w:cs="Times New Roman"/>
+          <w:color w:val="9CDCFE"/>
+          <w:sz w:val="21"/>
+          <w:szCs w:val="21"/>
+          <w:lang w:val="en-US" w:eastAsia="es-NI"/>
+        </w:rPr>
+        <w:t>note._id</w:t>
+      </w:r>
       <w:r>
         <w:rPr>
           <w:rFonts w:ascii="Consolas" w:eastAsia="Times New Roman" w:hAnsi="Consolas" w:cs="Times New Roman"/>
@@ -1468,24 +721,11 @@
           <w:lang w:val="en-US"/>
         </w:rPr>
       </w:pPr>
-      <w:proofErr w:type="spellStart"/>
-      <w:r>
-        <w:t>Podria</w:t>
-      </w:r>
-      <w:proofErr w:type="spellEnd"/>
-      <w:r>
-        <w:t xml:space="preserve"> desde notes.js usar e</w:t>
-      </w:r>
-      <w:r>
-        <w:t xml:space="preserve">l método POST para actualizar los </w:t>
-      </w:r>
-      <w:proofErr w:type="gramStart"/>
-      <w:r>
-        <w:t>datos</w:t>
-      </w:r>
-      <w:proofErr w:type="gramEnd"/>
-      <w:r>
-        <w:t xml:space="preserve"> pero usare PUT.</w:t>
+      <w:r>
+        <w:t>Podria desde notes.js usar e</w:t>
+      </w:r>
+      <w:r>
+        <w:t>l método POST para actualizar los datos pero usare PUT.</w:t>
       </w:r>
       <w:r>
         <w:t xml:space="preserve"> </w:t>
@@ -1494,44 +734,8 @@
         <w:rPr>
           <w:lang w:val="en-US"/>
         </w:rPr>
-        <w:t xml:space="preserve">Para </w:t>
-      </w:r>
-      <w:proofErr w:type="spellStart"/>
-      <w:r>
-        <w:rPr>
-          <w:lang w:val="en-US"/>
-        </w:rPr>
-        <w:t>ello</w:t>
-      </w:r>
-      <w:proofErr w:type="spellEnd"/>
-      <w:r>
-        <w:rPr>
-          <w:lang w:val="en-US"/>
-        </w:rPr>
-        <w:t xml:space="preserve"> </w:t>
-      </w:r>
-      <w:proofErr w:type="spellStart"/>
-      <w:r>
-        <w:rPr>
-          <w:lang w:val="en-US"/>
-        </w:rPr>
-        <w:t>pondré</w:t>
-      </w:r>
-      <w:proofErr w:type="spellEnd"/>
-      <w:r>
-        <w:rPr>
-          <w:lang w:val="en-US"/>
-        </w:rPr>
-        <w:t xml:space="preserve"> un input </w:t>
-      </w:r>
-      <w:proofErr w:type="spellStart"/>
-      <w:r>
-        <w:rPr>
-          <w:lang w:val="en-US"/>
-        </w:rPr>
-        <w:t>oculto</w:t>
-      </w:r>
-      <w:proofErr w:type="spellEnd"/>
+        <w:t>Para ello pondré un input oculto</w:t>
+      </w:r>
       <w:r>
         <w:rPr>
           <w:lang w:val="en-US"/>
@@ -1729,51 +933,7 @@
           <w:szCs w:val="21"/>
           <w:lang w:eastAsia="es-NI"/>
         </w:rPr>
-        <w:t xml:space="preserve">//en el </w:t>
-      </w:r>
-      <w:proofErr w:type="spellStart"/>
-      <w:r>
-        <w:rPr>
-          <w:rFonts w:ascii="Consolas" w:eastAsia="Times New Roman" w:hAnsi="Consolas" w:cs="Times New Roman"/>
-          <w:color w:val="6A9955"/>
-          <w:sz w:val="21"/>
-          <w:szCs w:val="21"/>
-          <w:lang w:eastAsia="es-NI"/>
-        </w:rPr>
-        <w:t>form</w:t>
-      </w:r>
-      <w:proofErr w:type="spellEnd"/>
-      <w:r>
-        <w:rPr>
-          <w:rFonts w:ascii="Consolas" w:eastAsia="Times New Roman" w:hAnsi="Consolas" w:cs="Times New Roman"/>
-          <w:color w:val="6A9955"/>
-          <w:sz w:val="21"/>
-          <w:szCs w:val="21"/>
-          <w:lang w:eastAsia="es-NI"/>
-        </w:rPr>
-        <w:t xml:space="preserve"> usare un input oculto(_</w:t>
-      </w:r>
-      <w:proofErr w:type="spellStart"/>
-      <w:r>
-        <w:rPr>
-          <w:rFonts w:ascii="Consolas" w:eastAsia="Times New Roman" w:hAnsi="Consolas" w:cs="Times New Roman"/>
-          <w:color w:val="6A9955"/>
-          <w:sz w:val="21"/>
-          <w:szCs w:val="21"/>
-          <w:lang w:eastAsia="es-NI"/>
-        </w:rPr>
-        <w:t>method</w:t>
-      </w:r>
-      <w:proofErr w:type="spellEnd"/>
-      <w:r>
-        <w:rPr>
-          <w:rFonts w:ascii="Consolas" w:eastAsia="Times New Roman" w:hAnsi="Consolas" w:cs="Times New Roman"/>
-          <w:color w:val="6A9955"/>
-          <w:sz w:val="21"/>
-          <w:szCs w:val="21"/>
-          <w:lang w:eastAsia="es-NI"/>
-        </w:rPr>
-        <w:t>)</w:t>
+        <w:t>//en el form usare un input oculto(_method)</w:t>
       </w:r>
     </w:p>
     <w:p>
@@ -1788,7 +948,6 @@
           <w:lang w:val="en-US" w:eastAsia="es-NI"/>
         </w:rPr>
       </w:pPr>
-      <w:proofErr w:type="spellStart"/>
       <w:r>
         <w:rPr>
           <w:rFonts w:ascii="Consolas" w:eastAsia="Times New Roman" w:hAnsi="Consolas" w:cs="Times New Roman"/>
@@ -1819,7 +978,6 @@
         </w:rPr>
         <w:t>use</w:t>
       </w:r>
-      <w:proofErr w:type="spellEnd"/>
       <w:r>
         <w:rPr>
           <w:rFonts w:ascii="Consolas" w:eastAsia="Times New Roman" w:hAnsi="Consolas" w:cs="Times New Roman"/>
@@ -1830,7 +988,6 @@
         </w:rPr>
         <w:t>(</w:t>
       </w:r>
-      <w:proofErr w:type="spellStart"/>
       <w:r>
         <w:rPr>
           <w:rFonts w:ascii="Consolas" w:eastAsia="Times New Roman" w:hAnsi="Consolas" w:cs="Times New Roman"/>
@@ -1841,7 +998,6 @@
         </w:rPr>
         <w:t>methodOverride</w:t>
       </w:r>
-      <w:proofErr w:type="spellEnd"/>
       <w:r>
         <w:rPr>
           <w:rFonts w:ascii="Consolas" w:eastAsia="Times New Roman" w:hAnsi="Consolas" w:cs="Times New Roman"/>
@@ -1888,23 +1044,10 @@
         <w:t>i URL para incluir una consulta</w:t>
       </w:r>
       <w:r>
-        <w:t xml:space="preserve"> </w:t>
-      </w:r>
-      <w:proofErr w:type="gramStart"/>
-      <w:r>
-        <w:t>(</w:t>
-      </w:r>
-      <w:r>
-        <w:t>?_</w:t>
-      </w:r>
-      <w:proofErr w:type="spellStart"/>
-      <w:proofErr w:type="gramEnd"/>
-      <w:r>
-        <w:t>method</w:t>
-      </w:r>
-      <w:proofErr w:type="spellEnd"/>
-      <w:r>
-        <w:t>=PUT</w:t>
+        <w:t xml:space="preserve"> (</w:t>
+      </w:r>
+      <w:r>
+        <w:t>?_method=PUT</w:t>
       </w:r>
       <w:r>
         <w:t>)</w:t>
@@ -1997,30 +1140,16 @@
         </w:rPr>
         <w:t>{{</w:t>
       </w:r>
-      <w:proofErr w:type="spellStart"/>
-      <w:proofErr w:type="gramStart"/>
-      <w:r>
-        <w:rPr>
-          <w:rFonts w:ascii="Consolas" w:eastAsia="Times New Roman" w:hAnsi="Consolas" w:cs="Times New Roman"/>
-          <w:color w:val="9CDCFE"/>
-          <w:sz w:val="21"/>
-          <w:szCs w:val="21"/>
-          <w:lang w:val="en-US" w:eastAsia="es-NI"/>
-        </w:rPr>
-        <w:t>note._</w:t>
-      </w:r>
-      <w:proofErr w:type="gramEnd"/>
-      <w:r>
-        <w:rPr>
-          <w:rFonts w:ascii="Consolas" w:eastAsia="Times New Roman" w:hAnsi="Consolas" w:cs="Times New Roman"/>
-          <w:color w:val="9CDCFE"/>
-          <w:sz w:val="21"/>
-          <w:szCs w:val="21"/>
-          <w:lang w:val="en-US" w:eastAsia="es-NI"/>
-        </w:rPr>
-        <w:t>id</w:t>
-      </w:r>
-      <w:proofErr w:type="spellEnd"/>
+      <w:r>
+        <w:rPr>
+          <w:rFonts w:ascii="Consolas" w:eastAsia="Times New Roman" w:hAnsi="Consolas" w:cs="Times New Roman"/>
+          <w:color w:val="9CDCFE"/>
+          <w:sz w:val="21"/>
+          <w:szCs w:val="21"/>
+          <w:lang w:val="en-US" w:eastAsia="es-NI"/>
+        </w:rPr>
+        <w:t>note._id</w:t>
+      </w:r>
       <w:r>
         <w:rPr>
           <w:rFonts w:ascii="Consolas" w:eastAsia="Times New Roman" w:hAnsi="Consolas" w:cs="Times New Roman"/>
@@ -2101,15 +1230,7 @@
     </w:p>
     <w:p>
       <w:r>
-        <w:t xml:space="preserve">Ahora uso </w:t>
-      </w:r>
-      <w:proofErr w:type="spellStart"/>
-      <w:r>
-        <w:t>put</w:t>
-      </w:r>
-      <w:proofErr w:type="spellEnd"/>
-      <w:r>
-        <w:t xml:space="preserve"> en notes.</w:t>
+        <w:t>Ahora uso put en notes.</w:t>
       </w:r>
       <w:r>
         <w:t>js</w:t>
@@ -2123,15 +1244,7 @@
         <w:t xml:space="preserve">Ahora </w:t>
       </w:r>
       <w:r>
-        <w:t xml:space="preserve">hare </w:t>
-      </w:r>
-      <w:proofErr w:type="spellStart"/>
-      <w:r>
-        <w:t>delete</w:t>
-      </w:r>
-      <w:proofErr w:type="spellEnd"/>
-      <w:r>
-        <w:t xml:space="preserve"> y de igual manera usare un input oculto:</w:t>
+        <w:t>hare delete y de igual manera usare un input oculto:</w:t>
       </w:r>
     </w:p>
     <w:p>
@@ -2224,18 +1337,7 @@
           <w:szCs w:val="21"/>
           <w:lang w:val="en-US" w:eastAsia="es-NI"/>
         </w:rPr>
-        <w:t>}</w:t>
-      </w:r>
-      <w:proofErr w:type="gramStart"/>
-      <w:r>
-        <w:rPr>
-          <w:rFonts w:ascii="Consolas" w:eastAsia="Times New Roman" w:hAnsi="Consolas" w:cs="Times New Roman"/>
-          <w:color w:val="DCDCAA"/>
-          <w:sz w:val="21"/>
-          <w:szCs w:val="21"/>
-          <w:lang w:val="en-US" w:eastAsia="es-NI"/>
-        </w:rPr>
-        <w:t>}</w:t>
+        <w:t>}}</w:t>
       </w:r>
       <w:r>
         <w:rPr>
@@ -2245,18 +1347,7 @@
           <w:szCs w:val="21"/>
           <w:lang w:val="en-US" w:eastAsia="es-NI"/>
         </w:rPr>
-        <w:t>?_</w:t>
-      </w:r>
-      <w:proofErr w:type="gramEnd"/>
-      <w:r>
-        <w:rPr>
-          <w:rFonts w:ascii="Consolas" w:eastAsia="Times New Roman" w:hAnsi="Consolas" w:cs="Times New Roman"/>
-          <w:color w:val="CE9178"/>
-          <w:sz w:val="21"/>
-          <w:szCs w:val="21"/>
-          <w:lang w:val="en-US" w:eastAsia="es-NI"/>
-        </w:rPr>
-        <w:t>method=DELETE"</w:t>
+        <w:t>?_method=DELETE"</w:t>
       </w:r>
       <w:r>
         <w:rPr>
@@ -2542,95 +1633,7 @@
           <w:szCs w:val="21"/>
           <w:lang w:val="en-US" w:eastAsia="es-NI"/>
         </w:rPr>
-        <w:t>"</w:t>
-      </w:r>
-      <w:proofErr w:type="spellStart"/>
-      <w:r>
-        <w:rPr>
-          <w:rFonts w:ascii="Consolas" w:eastAsia="Times New Roman" w:hAnsi="Consolas" w:cs="Times New Roman"/>
-          <w:color w:val="CE9178"/>
-          <w:sz w:val="21"/>
-          <w:szCs w:val="21"/>
-          <w:lang w:val="en-US" w:eastAsia="es-NI"/>
-        </w:rPr>
-        <w:t>btn</w:t>
-      </w:r>
-      <w:proofErr w:type="spellEnd"/>
-      <w:r>
-        <w:rPr>
-          <w:rFonts w:ascii="Consolas" w:eastAsia="Times New Roman" w:hAnsi="Consolas" w:cs="Times New Roman"/>
-          <w:color w:val="CE9178"/>
-          <w:sz w:val="21"/>
-          <w:szCs w:val="21"/>
-          <w:lang w:val="en-US" w:eastAsia="es-NI"/>
-        </w:rPr>
-        <w:t xml:space="preserve"> </w:t>
-      </w:r>
-      <w:proofErr w:type="spellStart"/>
-      <w:r>
-        <w:rPr>
-          <w:rFonts w:ascii="Consolas" w:eastAsia="Times New Roman" w:hAnsi="Consolas" w:cs="Times New Roman"/>
-          <w:color w:val="CE9178"/>
-          <w:sz w:val="21"/>
-          <w:szCs w:val="21"/>
-          <w:lang w:val="en-US" w:eastAsia="es-NI"/>
-        </w:rPr>
-        <w:t>btn</w:t>
-      </w:r>
-      <w:proofErr w:type="spellEnd"/>
-      <w:r>
-        <w:rPr>
-          <w:rFonts w:ascii="Consolas" w:eastAsia="Times New Roman" w:hAnsi="Consolas" w:cs="Times New Roman"/>
-          <w:color w:val="CE9178"/>
-          <w:sz w:val="21"/>
-          <w:szCs w:val="21"/>
-          <w:lang w:val="en-US" w:eastAsia="es-NI"/>
-        </w:rPr>
-        <w:t xml:space="preserve">-danger </w:t>
-      </w:r>
-      <w:proofErr w:type="spellStart"/>
-      <w:r>
-        <w:rPr>
-          <w:rFonts w:ascii="Consolas" w:eastAsia="Times New Roman" w:hAnsi="Consolas" w:cs="Times New Roman"/>
-          <w:color w:val="CE9178"/>
-          <w:sz w:val="21"/>
-          <w:szCs w:val="21"/>
-          <w:lang w:val="en-US" w:eastAsia="es-NI"/>
-        </w:rPr>
-        <w:t>btn</w:t>
-      </w:r>
-      <w:proofErr w:type="spellEnd"/>
-      <w:r>
-        <w:rPr>
-          <w:rFonts w:ascii="Consolas" w:eastAsia="Times New Roman" w:hAnsi="Consolas" w:cs="Times New Roman"/>
-          <w:color w:val="CE9178"/>
-          <w:sz w:val="21"/>
-          <w:szCs w:val="21"/>
-          <w:lang w:val="en-US" w:eastAsia="es-NI"/>
-        </w:rPr>
-        <w:t xml:space="preserve">-block </w:t>
-      </w:r>
-      <w:proofErr w:type="spellStart"/>
-      <w:r>
-        <w:rPr>
-          <w:rFonts w:ascii="Consolas" w:eastAsia="Times New Roman" w:hAnsi="Consolas" w:cs="Times New Roman"/>
-          <w:color w:val="CE9178"/>
-          <w:sz w:val="21"/>
-          <w:szCs w:val="21"/>
-          <w:lang w:val="en-US" w:eastAsia="es-NI"/>
-        </w:rPr>
-        <w:t>btn-sm</w:t>
-      </w:r>
-      <w:proofErr w:type="spellEnd"/>
-      <w:r>
-        <w:rPr>
-          <w:rFonts w:ascii="Consolas" w:eastAsia="Times New Roman" w:hAnsi="Consolas" w:cs="Times New Roman"/>
-          <w:color w:val="CE9178"/>
-          <w:sz w:val="21"/>
-          <w:szCs w:val="21"/>
-          <w:lang w:val="en-US" w:eastAsia="es-NI"/>
-        </w:rPr>
-        <w:t>"</w:t>
+        <w:t>"btn btn-danger btn-block btn-sm"</w:t>
       </w:r>
       <w:r>
         <w:rPr>
@@ -2715,7 +1718,6 @@
         </w:rPr>
         <w:t>&lt;/</w:t>
       </w:r>
-      <w:proofErr w:type="spellStart"/>
       <w:r>
         <w:rPr>
           <w:rFonts w:ascii="Consolas" w:eastAsia="Times New Roman" w:hAnsi="Consolas" w:cs="Times New Roman"/>
@@ -2726,7 +1728,6 @@
         </w:rPr>
         <w:t>form</w:t>
       </w:r>
-      <w:proofErr w:type="spellEnd"/>
       <w:r>
         <w:rPr>
           <w:rFonts w:ascii="Consolas" w:eastAsia="Times New Roman" w:hAnsi="Consolas" w:cs="Times New Roman"/>
@@ -2741,28 +1742,7 @@
     <w:p/>
     <w:p>
       <w:r>
-        <w:t xml:space="preserve">Y </w:t>
-      </w:r>
-      <w:proofErr w:type="gramStart"/>
-      <w:r>
-        <w:t>uso .</w:t>
-      </w:r>
-      <w:proofErr w:type="spellStart"/>
-      <w:r>
-        <w:t>delete</w:t>
-      </w:r>
-      <w:proofErr w:type="spellEnd"/>
-      <w:proofErr w:type="gramEnd"/>
-      <w:r>
-        <w:t>(</w:t>
-      </w:r>
-      <w:proofErr w:type="spellStart"/>
-      <w:r>
-        <w:t>ruta,callback</w:t>
-      </w:r>
-      <w:proofErr w:type="spellEnd"/>
-      <w:r>
-        <w:t>)</w:t>
+        <w:t>Y uso .delete(ruta,callback)</w:t>
       </w:r>
       <w:r>
         <w:t>.</w:t>
@@ -2773,23 +1753,7 @@
         <w:t xml:space="preserve">Para completar el CRUD usare </w:t>
       </w:r>
       <w:r>
-        <w:t>‘</w:t>
-      </w:r>
-      <w:proofErr w:type="spellStart"/>
-      <w:r>
-        <w:t>connect</w:t>
-      </w:r>
-      <w:proofErr w:type="spellEnd"/>
-      <w:r>
-        <w:t>-</w:t>
-      </w:r>
-      <w:proofErr w:type="gramStart"/>
-      <w:r>
-        <w:t>flash</w:t>
-      </w:r>
-      <w:proofErr w:type="gramEnd"/>
-      <w:r>
-        <w:t>’ que pasara mensajes entre vistas</w:t>
+        <w:t>‘connect-flash’ que pasara mensajes entre vistas</w:t>
       </w:r>
       <w:r>
         <w:t>:</w:t>
@@ -2813,7 +1777,6 @@
           <w:lang w:val="en-US" w:eastAsia="es-NI"/>
         </w:rPr>
       </w:pPr>
-      <w:proofErr w:type="spellStart"/>
       <w:r>
         <w:rPr>
           <w:rFonts w:ascii="Consolas" w:eastAsia="Times New Roman" w:hAnsi="Consolas" w:cs="Times New Roman"/>
@@ -2844,7 +1807,6 @@
         </w:rPr>
         <w:t>use</w:t>
       </w:r>
-      <w:proofErr w:type="spellEnd"/>
       <w:r>
         <w:rPr>
           <w:rFonts w:ascii="Consolas" w:eastAsia="Times New Roman" w:hAnsi="Consolas" w:cs="Times New Roman"/>
@@ -2855,7 +1817,6 @@
         </w:rPr>
         <w:t>(</w:t>
       </w:r>
-      <w:proofErr w:type="gramStart"/>
       <w:r>
         <w:rPr>
           <w:rFonts w:ascii="Consolas" w:eastAsia="Times New Roman" w:hAnsi="Consolas" w:cs="Times New Roman"/>
@@ -2874,18 +1835,7 @@
           <w:szCs w:val="21"/>
           <w:lang w:val="en-US" w:eastAsia="es-NI"/>
         </w:rPr>
-        <w:t>(</w:t>
-      </w:r>
-      <w:proofErr w:type="gramEnd"/>
-      <w:r>
-        <w:rPr>
-          <w:rFonts w:ascii="Consolas" w:eastAsia="Times New Roman" w:hAnsi="Consolas" w:cs="Times New Roman"/>
-          <w:color w:val="D4D4D4"/>
-          <w:sz w:val="21"/>
-          <w:szCs w:val="21"/>
-          <w:lang w:val="en-US" w:eastAsia="es-NI"/>
-        </w:rPr>
-        <w:t>))</w:t>
+        <w:t>())</w:t>
       </w:r>
     </w:p>
     <w:p>
@@ -2921,29 +1871,7 @@
           <w:szCs w:val="21"/>
           <w:lang w:val="en-US" w:eastAsia="es-NI"/>
         </w:rPr>
-        <w:t>//##########</w:t>
-      </w:r>
-      <w:proofErr w:type="spellStart"/>
-      <w:r>
-        <w:rPr>
-          <w:rFonts w:ascii="Consolas" w:eastAsia="Times New Roman" w:hAnsi="Consolas" w:cs="Times New Roman"/>
-          <w:color w:val="6A9955"/>
-          <w:sz w:val="21"/>
-          <w:szCs w:val="21"/>
-          <w:lang w:val="en-US" w:eastAsia="es-NI"/>
-        </w:rPr>
-        <w:t>Gloval</w:t>
-      </w:r>
-      <w:proofErr w:type="spellEnd"/>
-      <w:r>
-        <w:rPr>
-          <w:rFonts w:ascii="Consolas" w:eastAsia="Times New Roman" w:hAnsi="Consolas" w:cs="Times New Roman"/>
-          <w:color w:val="6A9955"/>
-          <w:sz w:val="21"/>
-          <w:szCs w:val="21"/>
-          <w:lang w:val="en-US" w:eastAsia="es-NI"/>
-        </w:rPr>
-        <w:t xml:space="preserve"> variables##########</w:t>
+        <w:t>//##########Gloval variables##########</w:t>
       </w:r>
     </w:p>
     <w:p>
@@ -2958,7 +1886,6 @@
           <w:lang w:val="en-US" w:eastAsia="es-NI"/>
         </w:rPr>
       </w:pPr>
-      <w:proofErr w:type="spellStart"/>
       <w:r>
         <w:rPr>
           <w:rFonts w:ascii="Consolas" w:eastAsia="Times New Roman" w:hAnsi="Consolas" w:cs="Times New Roman"/>
@@ -2989,7 +1916,6 @@
         </w:rPr>
         <w:t>use</w:t>
       </w:r>
-      <w:proofErr w:type="spellEnd"/>
       <w:r>
         <w:rPr>
           <w:rFonts w:ascii="Consolas" w:eastAsia="Times New Roman" w:hAnsi="Consolas" w:cs="Times New Roman"/>
@@ -3000,8 +1926,6 @@
         </w:rPr>
         <w:t>((</w:t>
       </w:r>
-      <w:proofErr w:type="spellStart"/>
-      <w:proofErr w:type="gramStart"/>
       <w:r>
         <w:rPr>
           <w:rFonts w:ascii="Consolas" w:eastAsia="Times New Roman" w:hAnsi="Consolas" w:cs="Times New Roman"/>
@@ -3032,7 +1956,6 @@
         </w:rPr>
         <w:t>res</w:t>
       </w:r>
-      <w:proofErr w:type="gramEnd"/>
       <w:r>
         <w:rPr>
           <w:rFonts w:ascii="Consolas" w:eastAsia="Times New Roman" w:hAnsi="Consolas" w:cs="Times New Roman"/>
@@ -3053,7 +1976,6 @@
         </w:rPr>
         <w:t>next</w:t>
       </w:r>
-      <w:proofErr w:type="spellEnd"/>
       <w:r>
         <w:rPr>
           <w:rFonts w:ascii="Consolas" w:eastAsia="Times New Roman" w:hAnsi="Consolas" w:cs="Times New Roman"/>
@@ -3105,19 +2027,7 @@
           <w:szCs w:val="21"/>
           <w:lang w:val="en-US" w:eastAsia="es-NI"/>
         </w:rPr>
-        <w:t xml:space="preserve">    </w:t>
-      </w:r>
-      <w:proofErr w:type="spellStart"/>
-      <w:proofErr w:type="gramStart"/>
-      <w:r>
-        <w:rPr>
-          <w:rFonts w:ascii="Consolas" w:eastAsia="Times New Roman" w:hAnsi="Consolas" w:cs="Times New Roman"/>
-          <w:color w:val="9CDCFE"/>
-          <w:sz w:val="21"/>
-          <w:szCs w:val="21"/>
-          <w:lang w:val="en-US" w:eastAsia="es-NI"/>
-        </w:rPr>
-        <w:t>res</w:t>
+        <w:t xml:space="preserve">    res</w:t>
       </w:r>
       <w:r>
         <w:rPr>
@@ -3139,7 +2049,6 @@
         </w:rPr>
         <w:t>locals</w:t>
       </w:r>
-      <w:proofErr w:type="gramEnd"/>
       <w:r>
         <w:rPr>
           <w:rFonts w:ascii="Consolas" w:eastAsia="Times New Roman" w:hAnsi="Consolas" w:cs="Times New Roman"/>
@@ -3160,7 +2069,6 @@
         </w:rPr>
         <w:t>success_msg</w:t>
       </w:r>
-      <w:proofErr w:type="spellEnd"/>
       <w:r>
         <w:rPr>
           <w:rFonts w:ascii="Consolas" w:eastAsia="Times New Roman" w:hAnsi="Consolas" w:cs="Times New Roman"/>
@@ -3171,7 +2079,6 @@
         </w:rPr>
         <w:t>=</w:t>
       </w:r>
-      <w:proofErr w:type="spellStart"/>
       <w:r>
         <w:rPr>
           <w:rFonts w:ascii="Consolas" w:eastAsia="Times New Roman" w:hAnsi="Consolas" w:cs="Times New Roman"/>
@@ -3202,7 +2109,6 @@
         </w:rPr>
         <w:t>flash</w:t>
       </w:r>
-      <w:proofErr w:type="spellEnd"/>
       <w:r>
         <w:rPr>
           <w:rFonts w:ascii="Consolas" w:eastAsia="Times New Roman" w:hAnsi="Consolas" w:cs="Times New Roman"/>
@@ -3221,29 +2127,7 @@
           <w:szCs w:val="21"/>
           <w:lang w:val="en-US" w:eastAsia="es-NI"/>
         </w:rPr>
-        <w:t>'</w:t>
-      </w:r>
-      <w:proofErr w:type="spellStart"/>
-      <w:r>
-        <w:rPr>
-          <w:rFonts w:ascii="Consolas" w:eastAsia="Times New Roman" w:hAnsi="Consolas" w:cs="Times New Roman"/>
-          <w:color w:val="CE9178"/>
-          <w:sz w:val="21"/>
-          <w:szCs w:val="21"/>
-          <w:lang w:val="en-US" w:eastAsia="es-NI"/>
-        </w:rPr>
-        <w:t>success_msg</w:t>
-      </w:r>
-      <w:proofErr w:type="spellEnd"/>
-      <w:r>
-        <w:rPr>
-          <w:rFonts w:ascii="Consolas" w:eastAsia="Times New Roman" w:hAnsi="Consolas" w:cs="Times New Roman"/>
-          <w:color w:val="CE9178"/>
-          <w:sz w:val="21"/>
-          <w:szCs w:val="21"/>
-          <w:lang w:val="en-US" w:eastAsia="es-NI"/>
-        </w:rPr>
-        <w:t>'</w:t>
+        <w:t>'success_msg'</w:t>
       </w:r>
       <w:r>
         <w:rPr>
@@ -3276,19 +2160,7 @@
           <w:szCs w:val="21"/>
           <w:lang w:val="en-US" w:eastAsia="es-NI"/>
         </w:rPr>
-        <w:t xml:space="preserve">    </w:t>
-      </w:r>
-      <w:proofErr w:type="spellStart"/>
-      <w:proofErr w:type="gramStart"/>
-      <w:r>
-        <w:rPr>
-          <w:rFonts w:ascii="Consolas" w:eastAsia="Times New Roman" w:hAnsi="Consolas" w:cs="Times New Roman"/>
-          <w:color w:val="9CDCFE"/>
-          <w:sz w:val="21"/>
-          <w:szCs w:val="21"/>
-          <w:lang w:val="en-US" w:eastAsia="es-NI"/>
-        </w:rPr>
-        <w:t>res</w:t>
+        <w:t xml:space="preserve">    res</w:t>
       </w:r>
       <w:r>
         <w:rPr>
@@ -3310,7 +2182,6 @@
         </w:rPr>
         <w:t>locals</w:t>
       </w:r>
-      <w:proofErr w:type="gramEnd"/>
       <w:r>
         <w:rPr>
           <w:rFonts w:ascii="Consolas" w:eastAsia="Times New Roman" w:hAnsi="Consolas" w:cs="Times New Roman"/>
@@ -3331,7 +2202,6 @@
         </w:rPr>
         <w:t>error_msg</w:t>
       </w:r>
-      <w:proofErr w:type="spellEnd"/>
       <w:r>
         <w:rPr>
           <w:rFonts w:ascii="Consolas" w:eastAsia="Times New Roman" w:hAnsi="Consolas" w:cs="Times New Roman"/>
@@ -3342,7 +2212,6 @@
         </w:rPr>
         <w:t>=</w:t>
       </w:r>
-      <w:proofErr w:type="spellStart"/>
       <w:r>
         <w:rPr>
           <w:rFonts w:ascii="Consolas" w:eastAsia="Times New Roman" w:hAnsi="Consolas" w:cs="Times New Roman"/>
@@ -3373,7 +2242,6 @@
         </w:rPr>
         <w:t>flash</w:t>
       </w:r>
-      <w:proofErr w:type="spellEnd"/>
       <w:r>
         <w:rPr>
           <w:rFonts w:ascii="Consolas" w:eastAsia="Times New Roman" w:hAnsi="Consolas" w:cs="Times New Roman"/>
@@ -3392,29 +2260,7 @@
           <w:szCs w:val="21"/>
           <w:lang w:val="en-US" w:eastAsia="es-NI"/>
         </w:rPr>
-        <w:t>'</w:t>
-      </w:r>
-      <w:proofErr w:type="spellStart"/>
-      <w:r>
-        <w:rPr>
-          <w:rFonts w:ascii="Consolas" w:eastAsia="Times New Roman" w:hAnsi="Consolas" w:cs="Times New Roman"/>
-          <w:color w:val="CE9178"/>
-          <w:sz w:val="21"/>
-          <w:szCs w:val="21"/>
-          <w:lang w:val="en-US" w:eastAsia="es-NI"/>
-        </w:rPr>
-        <w:t>error_msg</w:t>
-      </w:r>
-      <w:proofErr w:type="spellEnd"/>
-      <w:r>
-        <w:rPr>
-          <w:rFonts w:ascii="Consolas" w:eastAsia="Times New Roman" w:hAnsi="Consolas" w:cs="Times New Roman"/>
-          <w:color w:val="CE9178"/>
-          <w:sz w:val="21"/>
-          <w:szCs w:val="21"/>
-          <w:lang w:val="en-US" w:eastAsia="es-NI"/>
-        </w:rPr>
-        <w:t>'</w:t>
+        <w:t>'error_msg'</w:t>
       </w:r>
       <w:r>
         <w:rPr>
@@ -3449,8 +2295,6 @@
         </w:rPr>
         <w:t xml:space="preserve">    </w:t>
       </w:r>
-      <w:proofErr w:type="spellStart"/>
-      <w:proofErr w:type="gramStart"/>
       <w:r>
         <w:rPr>
           <w:rFonts w:ascii="Consolas" w:eastAsia="Times New Roman" w:hAnsi="Consolas" w:cs="Times New Roman"/>
@@ -3461,27 +2305,15 @@
         </w:rPr>
         <w:t>next</w:t>
       </w:r>
-      <w:proofErr w:type="spellEnd"/>
-      <w:r>
-        <w:rPr>
-          <w:rFonts w:ascii="Consolas" w:eastAsia="Times New Roman" w:hAnsi="Consolas" w:cs="Times New Roman"/>
-          <w:color w:val="D4D4D4"/>
-          <w:sz w:val="21"/>
-          <w:szCs w:val="21"/>
-          <w:lang w:eastAsia="es-NI"/>
-        </w:rPr>
-        <w:t>(</w:t>
-      </w:r>
-      <w:proofErr w:type="gramEnd"/>
-      <w:r>
-        <w:rPr>
-          <w:rFonts w:ascii="Consolas" w:eastAsia="Times New Roman" w:hAnsi="Consolas" w:cs="Times New Roman"/>
-          <w:color w:val="D4D4D4"/>
-          <w:sz w:val="21"/>
-          <w:szCs w:val="21"/>
-          <w:lang w:eastAsia="es-NI"/>
-        </w:rPr>
-        <w:t>)</w:t>
+      <w:r>
+        <w:rPr>
+          <w:rFonts w:ascii="Consolas" w:eastAsia="Times New Roman" w:hAnsi="Consolas" w:cs="Times New Roman"/>
+          <w:color w:val="D4D4D4"/>
+          <w:sz w:val="21"/>
+          <w:szCs w:val="21"/>
+          <w:lang w:eastAsia="es-NI"/>
+        </w:rPr>
+        <w:t>()</w:t>
       </w:r>
     </w:p>
     <w:p>
@@ -3533,42 +2365,8 @@
           <w:szCs w:val="21"/>
           <w:lang w:eastAsia="es-NI"/>
         </w:rPr>
-        <w:t xml:space="preserve">//ahora ALMACENO ese nuevo dato en la </w:t>
-      </w:r>
-      <w:proofErr w:type="gramStart"/>
-      <w:r>
-        <w:rPr>
-          <w:rFonts w:ascii="Consolas" w:eastAsia="Times New Roman" w:hAnsi="Consolas" w:cs="Times New Roman"/>
-          <w:color w:val="6A9955"/>
-          <w:sz w:val="21"/>
-          <w:szCs w:val="21"/>
-          <w:lang w:eastAsia="es-NI"/>
-        </w:rPr>
-        <w:t>BD</w:t>
-      </w:r>
-      <w:proofErr w:type="gramEnd"/>
-      <w:r>
-        <w:rPr>
-          <w:rFonts w:ascii="Consolas" w:eastAsia="Times New Roman" w:hAnsi="Consolas" w:cs="Times New Roman"/>
-          <w:color w:val="6A9955"/>
-          <w:sz w:val="21"/>
-          <w:szCs w:val="21"/>
-          <w:lang w:eastAsia="es-NI"/>
-        </w:rPr>
-        <w:t xml:space="preserve"> pero de forma </w:t>
-      </w:r>
-      <w:proofErr w:type="spellStart"/>
-      <w:r>
-        <w:rPr>
-          <w:rFonts w:ascii="Consolas" w:eastAsia="Times New Roman" w:hAnsi="Consolas" w:cs="Times New Roman"/>
-          <w:color w:val="6A9955"/>
-          <w:sz w:val="21"/>
-          <w:szCs w:val="21"/>
-          <w:lang w:eastAsia="es-NI"/>
-        </w:rPr>
-        <w:t>asincrona</w:t>
-      </w:r>
-      <w:proofErr w:type="spellEnd"/>
+        <w:t>//ahora ALMACENO ese nuevo dato en la BD pero de forma asincrona</w:t>
+      </w:r>
     </w:p>
     <w:p>
       <w:pPr>
@@ -3592,7 +2390,6 @@
         </w:rPr>
         <w:t xml:space="preserve">        </w:t>
       </w:r>
-      <w:proofErr w:type="spellStart"/>
       <w:r>
         <w:rPr>
           <w:rFonts w:ascii="Consolas" w:eastAsia="Times New Roman" w:hAnsi="Consolas" w:cs="Times New Roman"/>
@@ -3603,27 +2400,15 @@
         </w:rPr>
         <w:t>await</w:t>
       </w:r>
-      <w:proofErr w:type="spellEnd"/>
-      <w:r>
-        <w:rPr>
-          <w:rFonts w:ascii="Consolas" w:eastAsia="Times New Roman" w:hAnsi="Consolas" w:cs="Times New Roman"/>
-          <w:color w:val="9CDCFE"/>
-          <w:sz w:val="21"/>
-          <w:szCs w:val="21"/>
-          <w:lang w:eastAsia="es-NI"/>
-        </w:rPr>
-        <w:t xml:space="preserve"> </w:t>
-      </w:r>
-      <w:proofErr w:type="spellStart"/>
-      <w:r>
-        <w:rPr>
-          <w:rFonts w:ascii="Consolas" w:eastAsia="Times New Roman" w:hAnsi="Consolas" w:cs="Times New Roman"/>
-          <w:color w:val="9CDCFE"/>
-          <w:sz w:val="21"/>
-          <w:szCs w:val="21"/>
-          <w:lang w:eastAsia="es-NI"/>
-        </w:rPr>
-        <w:t>newNote</w:t>
+      <w:r>
+        <w:rPr>
+          <w:rFonts w:ascii="Consolas" w:eastAsia="Times New Roman" w:hAnsi="Consolas" w:cs="Times New Roman"/>
+          <w:color w:val="9CDCFE"/>
+          <w:sz w:val="21"/>
+          <w:szCs w:val="21"/>
+          <w:lang w:eastAsia="es-NI"/>
+        </w:rPr>
+        <w:t xml:space="preserve"> newNote</w:t>
       </w:r>
       <w:r>
         <w:rPr>
@@ -3645,7 +2430,6 @@
         </w:rPr>
         <w:t>save</w:t>
       </w:r>
-      <w:proofErr w:type="spellEnd"/>
       <w:r>
         <w:rPr>
           <w:rFonts w:ascii="Consolas" w:eastAsia="Times New Roman" w:hAnsi="Consolas" w:cs="Times New Roman"/>
@@ -3687,29 +2471,7 @@
           <w:szCs w:val="21"/>
           <w:lang w:eastAsia="es-NI"/>
         </w:rPr>
-        <w:t xml:space="preserve">//Para usar </w:t>
-      </w:r>
-      <w:proofErr w:type="gramStart"/>
-      <w:r>
-        <w:rPr>
-          <w:rFonts w:ascii="Consolas" w:eastAsia="Times New Roman" w:hAnsi="Consolas" w:cs="Times New Roman"/>
-          <w:color w:val="6A9955"/>
-          <w:sz w:val="21"/>
-          <w:szCs w:val="21"/>
-          <w:lang w:eastAsia="es-NI"/>
-        </w:rPr>
-        <w:t>flash(</w:t>
-      </w:r>
-      <w:proofErr w:type="gramEnd"/>
-      <w:r>
-        <w:rPr>
-          <w:rFonts w:ascii="Consolas" w:eastAsia="Times New Roman" w:hAnsi="Consolas" w:cs="Times New Roman"/>
-          <w:color w:val="6A9955"/>
-          <w:sz w:val="21"/>
-          <w:szCs w:val="21"/>
-          <w:lang w:eastAsia="es-NI"/>
-        </w:rPr>
-        <w:t>) y pasar mensajes</w:t>
+        <w:t>//Para usar flash() y pasar mensajes</w:t>
       </w:r>
     </w:p>
     <w:p>
@@ -3734,8 +2496,6 @@
         </w:rPr>
         <w:t xml:space="preserve">        </w:t>
       </w:r>
-      <w:proofErr w:type="spellStart"/>
-      <w:proofErr w:type="gramStart"/>
       <w:r>
         <w:rPr>
           <w:rFonts w:ascii="Consolas" w:eastAsia="Times New Roman" w:hAnsi="Consolas" w:cs="Times New Roman"/>
@@ -3766,8 +2526,6 @@
         </w:rPr>
         <w:t>flash</w:t>
       </w:r>
-      <w:proofErr w:type="spellEnd"/>
-      <w:proofErr w:type="gramEnd"/>
       <w:r>
         <w:rPr>
           <w:rFonts w:ascii="Consolas" w:eastAsia="Times New Roman" w:hAnsi="Consolas" w:cs="Times New Roman"/>
@@ -3786,9 +2544,18 @@
           <w:szCs w:val="21"/>
           <w:lang w:val="en-US" w:eastAsia="es-NI"/>
         </w:rPr>
-        <w:t>'</w:t>
-      </w:r>
-      <w:proofErr w:type="spellStart"/>
+        <w:t>'success_msg'</w:t>
+      </w:r>
+      <w:r>
+        <w:rPr>
+          <w:rFonts w:ascii="Consolas" w:eastAsia="Times New Roman" w:hAnsi="Consolas" w:cs="Times New Roman"/>
+          <w:color w:val="D4D4D4"/>
+          <w:sz w:val="21"/>
+          <w:szCs w:val="21"/>
+          <w:lang w:val="en-US" w:eastAsia="es-NI"/>
+        </w:rPr>
+        <w:t>,</w:t>
+      </w:r>
       <w:r>
         <w:rPr>
           <w:rFonts w:ascii="Consolas" w:eastAsia="Times New Roman" w:hAnsi="Consolas" w:cs="Times New Roman"/>
@@ -3797,38 +2564,7 @@
           <w:szCs w:val="21"/>
           <w:lang w:val="en-US" w:eastAsia="es-NI"/>
         </w:rPr>
-        <w:t>success_msg'</w:t>
-      </w:r>
-      <w:r>
-        <w:rPr>
-          <w:rFonts w:ascii="Consolas" w:eastAsia="Times New Roman" w:hAnsi="Consolas" w:cs="Times New Roman"/>
-          <w:color w:val="D4D4D4"/>
-          <w:sz w:val="21"/>
-          <w:szCs w:val="21"/>
-          <w:lang w:val="en-US" w:eastAsia="es-NI"/>
-        </w:rPr>
-        <w:t>,</w:t>
-      </w:r>
-      <w:r>
-        <w:rPr>
-          <w:rFonts w:ascii="Consolas" w:eastAsia="Times New Roman" w:hAnsi="Consolas" w:cs="Times New Roman"/>
-          <w:color w:val="CE9178"/>
-          <w:sz w:val="21"/>
-          <w:szCs w:val="21"/>
-          <w:lang w:val="en-US" w:eastAsia="es-NI"/>
-        </w:rPr>
-        <w:t>'Note</w:t>
-      </w:r>
-      <w:proofErr w:type="spellEnd"/>
-      <w:r>
-        <w:rPr>
-          <w:rFonts w:ascii="Consolas" w:eastAsia="Times New Roman" w:hAnsi="Consolas" w:cs="Times New Roman"/>
-          <w:color w:val="CE9178"/>
-          <w:sz w:val="21"/>
-          <w:szCs w:val="21"/>
-          <w:lang w:val="en-US" w:eastAsia="es-NI"/>
-        </w:rPr>
-        <w:t xml:space="preserve"> added Successfully'</w:t>
+        <w:t>'Note added Successfully'</w:t>
       </w:r>
       <w:r>
         <w:rPr>
@@ -3855,33 +2591,18 @@
       <w:r>
         <w:t>“</w:t>
       </w:r>
-      <w:proofErr w:type="spellStart"/>
       <w:r>
         <w:t>partial</w:t>
       </w:r>
-      <w:proofErr w:type="spellEnd"/>
       <w:r>
         <w:t>”</w:t>
       </w:r>
       <w:r>
-        <w:t xml:space="preserve"> </w:t>
-      </w:r>
-      <w:proofErr w:type="spellStart"/>
-      <w:r>
-        <w:t>m</w:t>
-      </w:r>
-      <w:r>
-        <w:t>essage</w:t>
-      </w:r>
-      <w:proofErr w:type="spellEnd"/>
-      <w:r>
-        <w:t xml:space="preserve"> para desplegarlo en un </w:t>
-      </w:r>
-      <w:proofErr w:type="spellStart"/>
-      <w:r>
-        <w:t>alert</w:t>
-      </w:r>
-      <w:proofErr w:type="spellEnd"/>
+        <w:t xml:space="preserve"> m</w:t>
+      </w:r>
+      <w:r>
+        <w:t>essage para desplegarlo en un alert</w:t>
+      </w:r>
     </w:p>
     <w:p>
       <w:pPr>
@@ -3890,196 +2611,78 @@
           <w:shd w:val="clear" w:color="auto" w:fill="FFFFFF"/>
         </w:rPr>
       </w:pPr>
-      <w:proofErr w:type="spellStart"/>
       <w:r>
         <w:rPr>
           <w:shd w:val="clear" w:color="auto" w:fill="FFFFFF"/>
         </w:rPr>
-        <w:t>Register</w:t>
-      </w:r>
-      <w:proofErr w:type="spellEnd"/>
-      <w:r>
-        <w:rPr>
-          <w:shd w:val="clear" w:color="auto" w:fill="FFFFFF"/>
-        </w:rPr>
+        <w:t>Register/SingUp</w:t>
+      </w:r>
+    </w:p>
+    <w:p/>
+    <w:p>
+      <w:r>
+        <w:t>Ahorita se están creando notas para Todos, pero yo quiero que cada usuario cree notas y estas no sean vistas por otros.</w:t>
+      </w:r>
+    </w:p>
+    <w:p>
+      <w:r>
+        <w:t>Ahora trabajare en routes/users.js</w:t>
+      </w:r>
+      <w:r>
+        <w:t xml:space="preserve"> y las view de users. </w:t>
+      </w:r>
+      <w:r>
+        <w:t>He trabajado primero en el formulario de SignUp</w:t>
+      </w:r>
+      <w:r>
+        <w:t xml:space="preserve"> ahora cuando se presione el botón enviara a otra ruta entonces voy a users.js</w:t>
+      </w:r>
+    </w:p>
+    <w:p>
+      <w:r>
+        <w:t>Trabajado en el método post que viene de signup y validado campos ahora debo GUARDAR, pero para ello necesito otro Schema</w:t>
+      </w:r>
+      <w:r>
         <w:t>/</w:t>
       </w:r>
-      <w:proofErr w:type="spellStart"/>
-      <w:r>
-        <w:rPr>
-          <w:shd w:val="clear" w:color="auto" w:fill="FFFFFF"/>
-        </w:rPr>
-        <w:t>SingUp</w:t>
-      </w:r>
-      <w:proofErr w:type="spellEnd"/>
+      <w:r>
+        <w:t>Users.js</w:t>
+      </w:r>
+      <w:r>
+        <w:t xml:space="preserve"> ahí creo el schema </w:t>
+      </w:r>
+      <w:r>
+        <w:t>con los campos requeridos para un usuario además de dos métodos para encriptar el pass y para hacer match.</w:t>
+      </w:r>
+    </w:p>
+    <w:p>
+      <w:pPr>
+        <w:pStyle w:val="Heading2"/>
+      </w:pPr>
+      <w:r>
+        <w:t>Login/SingIn</w:t>
+      </w:r>
     </w:p>
     <w:p/>
     <w:p>
       <w:r>
-        <w:t>Ahorita se están creando notas para Todos, pero yo quiero que cada usuario cree notas y estas no sean vistas por otros.</w:t>
-      </w:r>
-    </w:p>
-    <w:p>
-      <w:r>
-        <w:t xml:space="preserve">Ahora trabajare en </w:t>
-      </w:r>
-      <w:proofErr w:type="spellStart"/>
-      <w:r>
-        <w:t>routes</w:t>
-      </w:r>
-      <w:proofErr w:type="spellEnd"/>
-      <w:r>
-        <w:t>/users.js</w:t>
-      </w:r>
-      <w:r>
-        <w:t xml:space="preserve"> y las </w:t>
-      </w:r>
-      <w:proofErr w:type="spellStart"/>
-      <w:r>
-        <w:t>view</w:t>
-      </w:r>
-      <w:proofErr w:type="spellEnd"/>
-      <w:r>
-        <w:t xml:space="preserve"> de </w:t>
-      </w:r>
-      <w:proofErr w:type="spellStart"/>
-      <w:r>
-        <w:t>users</w:t>
-      </w:r>
-      <w:proofErr w:type="spellEnd"/>
-      <w:r>
-        <w:t xml:space="preserve">. </w:t>
-      </w:r>
-      <w:r>
-        <w:t xml:space="preserve">He trabajado primero en el formulario de </w:t>
-      </w:r>
-      <w:proofErr w:type="spellStart"/>
-      <w:r>
-        <w:t>SignUp</w:t>
-      </w:r>
-      <w:proofErr w:type="spellEnd"/>
-      <w:r>
-        <w:t xml:space="preserve"> ahora cuando se presione el botón enviara a otra ruta entonces voy a users.js</w:t>
-      </w:r>
-    </w:p>
-    <w:p>
-      <w:r>
-        <w:t xml:space="preserve">Trabajado en el método post que viene de </w:t>
-      </w:r>
-      <w:proofErr w:type="spellStart"/>
-      <w:r>
-        <w:t>signup</w:t>
-      </w:r>
-      <w:proofErr w:type="spellEnd"/>
-      <w:r>
-        <w:t xml:space="preserve"> y </w:t>
-      </w:r>
-      <w:proofErr w:type="gramStart"/>
-      <w:r>
-        <w:t>validado campos</w:t>
-      </w:r>
-      <w:proofErr w:type="gramEnd"/>
-      <w:r>
-        <w:t xml:space="preserve"> ahora debo GUARDAR, pero para ello necesito otro </w:t>
-      </w:r>
-      <w:proofErr w:type="spellStart"/>
-      <w:r>
-        <w:t>Schema</w:t>
-      </w:r>
-      <w:proofErr w:type="spellEnd"/>
-      <w:r>
-        <w:t>/</w:t>
-      </w:r>
-      <w:r>
-        <w:t>Users.js</w:t>
-      </w:r>
-      <w:r>
-        <w:t xml:space="preserve"> ahí creo el </w:t>
-      </w:r>
-      <w:proofErr w:type="spellStart"/>
-      <w:r>
-        <w:t>schema</w:t>
-      </w:r>
-      <w:proofErr w:type="spellEnd"/>
-      <w:r>
-        <w:t xml:space="preserve"> </w:t>
-      </w:r>
-      <w:r>
-        <w:t xml:space="preserve">con los campos requeridos para un usuario además de dos métodos para encriptar el </w:t>
-      </w:r>
-      <w:proofErr w:type="spellStart"/>
-      <w:r>
-        <w:t>pass</w:t>
-      </w:r>
-      <w:proofErr w:type="spellEnd"/>
-      <w:r>
-        <w:t xml:space="preserve"> y para hacer match.</w:t>
-      </w:r>
-    </w:p>
-    <w:p>
-      <w:pPr>
-        <w:pStyle w:val="Heading2"/>
-      </w:pPr>
-      <w:proofErr w:type="spellStart"/>
-      <w:r>
-        <w:t>Login</w:t>
-      </w:r>
-      <w:proofErr w:type="spellEnd"/>
-      <w:r>
-        <w:t>/</w:t>
-      </w:r>
-      <w:proofErr w:type="spellStart"/>
-      <w:r>
-        <w:t>SingIn</w:t>
-      </w:r>
-      <w:proofErr w:type="spellEnd"/>
-    </w:p>
-    <w:p/>
-    <w:p>
-      <w:r>
         <w:t xml:space="preserve">Lo primero que hago </w:t>
       </w:r>
       <w:r>
-        <w:t xml:space="preserve">es crear la interfaz de la </w:t>
-      </w:r>
-      <w:proofErr w:type="spellStart"/>
-      <w:r>
-        <w:t>view</w:t>
-      </w:r>
-      <w:proofErr w:type="spellEnd"/>
-      <w:r>
-        <w:t>. Para la autenticación usare Passport y Passport-local ya que estos guardaran la sesión para no estar pidiendo a cada momento(</w:t>
-      </w:r>
-      <w:proofErr w:type="spellStart"/>
-      <w:r>
-        <w:t>localStorage</w:t>
-      </w:r>
-      <w:proofErr w:type="spellEnd"/>
-      <w:r>
-        <w:t>)</w:t>
-      </w:r>
-      <w:r>
-        <w:t xml:space="preserve">. Para ello creo en </w:t>
-      </w:r>
-      <w:proofErr w:type="spellStart"/>
-      <w:r>
-        <w:t>config</w:t>
-      </w:r>
-      <w:proofErr w:type="spellEnd"/>
-      <w:r>
-        <w:t>/Passport.js</w:t>
+        <w:t>es crear la interfaz de la view</w:t>
+      </w:r>
+      <w:r>
+        <w:t>. Para la autenticación usare Passport y Passport-local ya que estos guardaran la sesión para no estar pidiendo a cada momento(localStorage)</w:t>
+      </w:r>
+      <w:r>
+        <w:t>. Para ello creo en config/Passport.js</w:t>
       </w:r>
       <w:r>
         <w:t xml:space="preserve"> luego de esto debo hacer algunas configuraciones en index.js</w:t>
       </w:r>
       <w:r>
-        <w:t xml:space="preserve"> para </w:t>
-      </w:r>
-      <w:proofErr w:type="spellStart"/>
-      <w:r>
-        <w:t>loggerse</w:t>
-      </w:r>
-      <w:proofErr w:type="spellEnd"/>
+        <w:t xml:space="preserve"> para loggerse</w:t>
+      </w:r>
       <w:r>
         <w:t>:</w:t>
       </w:r>
@@ -4096,7 +2699,6 @@
           <w:lang w:eastAsia="es-NI"/>
         </w:rPr>
       </w:pPr>
-      <w:proofErr w:type="spellStart"/>
       <w:r>
         <w:rPr>
           <w:rFonts w:ascii="Consolas" w:eastAsia="Times New Roman" w:hAnsi="Consolas" w:cs="Times New Roman"/>
@@ -4107,7 +2709,6 @@
         </w:rPr>
         <w:t>const</w:t>
       </w:r>
-      <w:proofErr w:type="spellEnd"/>
       <w:r>
         <w:rPr>
           <w:rFonts w:ascii="Consolas" w:eastAsia="Times New Roman" w:hAnsi="Consolas" w:cs="Times New Roman"/>
@@ -4118,7 +2719,6 @@
         </w:rPr>
         <w:t xml:space="preserve"> </w:t>
       </w:r>
-      <w:proofErr w:type="spellStart"/>
       <w:r>
         <w:rPr>
           <w:rFonts w:ascii="Consolas" w:eastAsia="Times New Roman" w:hAnsi="Consolas" w:cs="Times New Roman"/>
@@ -4129,7 +2729,6 @@
         </w:rPr>
         <w:t>passport</w:t>
       </w:r>
-      <w:proofErr w:type="spellEnd"/>
       <w:r>
         <w:rPr>
           <w:rFonts w:ascii="Consolas" w:eastAsia="Times New Roman" w:hAnsi="Consolas" w:cs="Times New Roman"/>
@@ -4140,7 +2739,6 @@
         </w:rPr>
         <w:t>=</w:t>
       </w:r>
-      <w:proofErr w:type="spellStart"/>
       <w:r>
         <w:rPr>
           <w:rFonts w:ascii="Consolas" w:eastAsia="Times New Roman" w:hAnsi="Consolas" w:cs="Times New Roman"/>
@@ -4151,7 +2749,6 @@
         </w:rPr>
         <w:t>require</w:t>
       </w:r>
-      <w:proofErr w:type="spellEnd"/>
       <w:r>
         <w:rPr>
           <w:rFonts w:ascii="Consolas" w:eastAsia="Times New Roman" w:hAnsi="Consolas" w:cs="Times New Roman"/>
@@ -4170,29 +2767,7 @@
           <w:szCs w:val="21"/>
           <w:lang w:eastAsia="es-NI"/>
         </w:rPr>
-        <w:t>'</w:t>
-      </w:r>
-      <w:proofErr w:type="spellStart"/>
-      <w:r>
-        <w:rPr>
-          <w:rFonts w:ascii="Consolas" w:eastAsia="Times New Roman" w:hAnsi="Consolas" w:cs="Times New Roman"/>
-          <w:color w:val="CE9178"/>
-          <w:sz w:val="21"/>
-          <w:szCs w:val="21"/>
-          <w:lang w:eastAsia="es-NI"/>
-        </w:rPr>
-        <w:t>passport</w:t>
-      </w:r>
-      <w:proofErr w:type="spellEnd"/>
-      <w:r>
-        <w:rPr>
-          <w:rFonts w:ascii="Consolas" w:eastAsia="Times New Roman" w:hAnsi="Consolas" w:cs="Times New Roman"/>
-          <w:color w:val="CE9178"/>
-          <w:sz w:val="21"/>
-          <w:szCs w:val="21"/>
-          <w:lang w:eastAsia="es-NI"/>
-        </w:rPr>
-        <w:t>'</w:t>
+        <w:t>'passport'</w:t>
       </w:r>
       <w:r>
         <w:rPr>
@@ -4226,42 +2801,8 @@
           <w:szCs w:val="21"/>
           <w:lang w:eastAsia="es-NI"/>
         </w:rPr>
-        <w:t xml:space="preserve">//debe ir </w:t>
-      </w:r>
-      <w:proofErr w:type="spellStart"/>
-      <w:r>
-        <w:rPr>
-          <w:rFonts w:ascii="Consolas" w:eastAsia="Times New Roman" w:hAnsi="Consolas" w:cs="Times New Roman"/>
-          <w:color w:val="6A9955"/>
-          <w:sz w:val="21"/>
-          <w:szCs w:val="21"/>
-          <w:lang w:eastAsia="es-NI"/>
-        </w:rPr>
-        <w:t>despues</w:t>
-      </w:r>
-      <w:proofErr w:type="spellEnd"/>
-      <w:r>
-        <w:rPr>
-          <w:rFonts w:ascii="Consolas" w:eastAsia="Times New Roman" w:hAnsi="Consolas" w:cs="Times New Roman"/>
-          <w:color w:val="6A9955"/>
-          <w:sz w:val="21"/>
-          <w:szCs w:val="21"/>
-          <w:lang w:eastAsia="es-NI"/>
-        </w:rPr>
-        <w:t xml:space="preserve"> de </w:t>
-      </w:r>
-      <w:proofErr w:type="spellStart"/>
-      <w:r>
-        <w:rPr>
-          <w:rFonts w:ascii="Consolas" w:eastAsia="Times New Roman" w:hAnsi="Consolas" w:cs="Times New Roman"/>
-          <w:color w:val="6A9955"/>
-          <w:sz w:val="21"/>
-          <w:szCs w:val="21"/>
-          <w:lang w:eastAsia="es-NI"/>
-        </w:rPr>
-        <w:t>session</w:t>
-      </w:r>
-      <w:proofErr w:type="spellEnd"/>
+        <w:t>//debe ir despues de session</w:t>
+      </w:r>
     </w:p>
     <w:p>
       <w:pPr>
@@ -4275,7 +2816,6 @@
           <w:lang w:eastAsia="es-NI"/>
         </w:rPr>
       </w:pPr>
-      <w:proofErr w:type="spellStart"/>
       <w:r>
         <w:rPr>
           <w:rFonts w:ascii="Consolas" w:eastAsia="Times New Roman" w:hAnsi="Consolas" w:cs="Times New Roman"/>
@@ -4306,7 +2846,6 @@
         </w:rPr>
         <w:t>use</w:t>
       </w:r>
-      <w:proofErr w:type="spellEnd"/>
       <w:r>
         <w:rPr>
           <w:rFonts w:ascii="Consolas" w:eastAsia="Times New Roman" w:hAnsi="Consolas" w:cs="Times New Roman"/>
@@ -4317,8 +2856,6 @@
         </w:rPr>
         <w:t>(</w:t>
       </w:r>
-      <w:proofErr w:type="spellStart"/>
-      <w:proofErr w:type="gramStart"/>
       <w:r>
         <w:rPr>
           <w:rFonts w:ascii="Consolas" w:eastAsia="Times New Roman" w:hAnsi="Consolas" w:cs="Times New Roman"/>
@@ -4349,8 +2886,6 @@
         </w:rPr>
         <w:t>initialize</w:t>
       </w:r>
-      <w:proofErr w:type="spellEnd"/>
-      <w:proofErr w:type="gramEnd"/>
       <w:r>
         <w:rPr>
           <w:rFonts w:ascii="Consolas" w:eastAsia="Times New Roman" w:hAnsi="Consolas" w:cs="Times New Roman"/>
@@ -4382,64 +2917,8 @@
           <w:szCs w:val="21"/>
           <w:lang w:eastAsia="es-NI"/>
         </w:rPr>
-        <w:t xml:space="preserve">//le digo a </w:t>
-      </w:r>
-      <w:proofErr w:type="spellStart"/>
-      <w:r>
-        <w:rPr>
-          <w:rFonts w:ascii="Consolas" w:eastAsia="Times New Roman" w:hAnsi="Consolas" w:cs="Times New Roman"/>
-          <w:color w:val="6A9955"/>
-          <w:sz w:val="21"/>
-          <w:szCs w:val="21"/>
-          <w:lang w:eastAsia="es-NI"/>
-        </w:rPr>
-        <w:t>passport</w:t>
-      </w:r>
-      <w:proofErr w:type="spellEnd"/>
-      <w:r>
-        <w:rPr>
-          <w:rFonts w:ascii="Consolas" w:eastAsia="Times New Roman" w:hAnsi="Consolas" w:cs="Times New Roman"/>
-          <w:color w:val="6A9955"/>
-          <w:sz w:val="21"/>
-          <w:szCs w:val="21"/>
-          <w:lang w:eastAsia="es-NI"/>
-        </w:rPr>
-        <w:t xml:space="preserve"> q use </w:t>
-      </w:r>
-      <w:proofErr w:type="spellStart"/>
-      <w:r>
-        <w:rPr>
-          <w:rFonts w:ascii="Consolas" w:eastAsia="Times New Roman" w:hAnsi="Consolas" w:cs="Times New Roman"/>
-          <w:color w:val="6A9955"/>
-          <w:sz w:val="21"/>
-          <w:szCs w:val="21"/>
-          <w:lang w:eastAsia="es-NI"/>
-        </w:rPr>
-        <w:t>session</w:t>
-      </w:r>
-      <w:proofErr w:type="spellEnd"/>
-      <w:r>
-        <w:rPr>
-          <w:rFonts w:ascii="Consolas" w:eastAsia="Times New Roman" w:hAnsi="Consolas" w:cs="Times New Roman"/>
-          <w:color w:val="6A9955"/>
-          <w:sz w:val="21"/>
-          <w:szCs w:val="21"/>
-          <w:lang w:eastAsia="es-NI"/>
-        </w:rPr>
-        <w:t xml:space="preserve"> de </w:t>
-      </w:r>
-      <w:proofErr w:type="spellStart"/>
-      <w:r>
-        <w:rPr>
-          <w:rFonts w:ascii="Consolas" w:eastAsia="Times New Roman" w:hAnsi="Consolas" w:cs="Times New Roman"/>
-          <w:color w:val="6A9955"/>
-          <w:sz w:val="21"/>
-          <w:szCs w:val="21"/>
-          <w:lang w:eastAsia="es-NI"/>
-        </w:rPr>
-        <w:t>express</w:t>
-      </w:r>
-      <w:proofErr w:type="spellEnd"/>
+        <w:t>//le digo a passport q use session de express</w:t>
+      </w:r>
     </w:p>
     <w:p>
       <w:pPr>
@@ -4453,7 +2932,6 @@
           <w:lang w:eastAsia="es-NI"/>
         </w:rPr>
       </w:pPr>
-      <w:proofErr w:type="spellStart"/>
       <w:r>
         <w:rPr>
           <w:rFonts w:ascii="Consolas" w:eastAsia="Times New Roman" w:hAnsi="Consolas" w:cs="Times New Roman"/>
@@ -4485,7 +2963,6 @@
         </w:rPr>
         <w:t>use</w:t>
       </w:r>
-      <w:proofErr w:type="spellEnd"/>
       <w:r>
         <w:rPr>
           <w:rFonts w:ascii="Consolas" w:eastAsia="Times New Roman" w:hAnsi="Consolas" w:cs="Times New Roman"/>
@@ -4496,8 +2973,6 @@
         </w:rPr>
         <w:t>(</w:t>
       </w:r>
-      <w:proofErr w:type="spellStart"/>
-      <w:proofErr w:type="gramStart"/>
       <w:r>
         <w:rPr>
           <w:rFonts w:ascii="Consolas" w:eastAsia="Times New Roman" w:hAnsi="Consolas" w:cs="Times New Roman"/>
@@ -4528,8 +3003,6 @@
         </w:rPr>
         <w:t>session</w:t>
       </w:r>
-      <w:proofErr w:type="spellEnd"/>
-      <w:proofErr w:type="gramEnd"/>
       <w:r>
         <w:rPr>
           <w:rFonts w:ascii="Consolas" w:eastAsia="Times New Roman" w:hAnsi="Consolas" w:cs="Times New Roman"/>
@@ -4561,73 +3034,7 @@
           <w:szCs w:val="21"/>
           <w:lang w:eastAsia="es-NI"/>
         </w:rPr>
-        <w:t>//</w:t>
-      </w:r>
-      <w:proofErr w:type="gramStart"/>
-      <w:r>
-        <w:rPr>
-          <w:rFonts w:ascii="Consolas" w:eastAsia="Times New Roman" w:hAnsi="Consolas" w:cs="Times New Roman"/>
-          <w:color w:val="6A9955"/>
-          <w:sz w:val="21"/>
-          <w:szCs w:val="21"/>
-          <w:lang w:eastAsia="es-NI"/>
-        </w:rPr>
-        <w:t>flash</w:t>
-      </w:r>
-      <w:proofErr w:type="gramEnd"/>
-      <w:r>
-        <w:rPr>
-          <w:rFonts w:ascii="Consolas" w:eastAsia="Times New Roman" w:hAnsi="Consolas" w:cs="Times New Roman"/>
-          <w:color w:val="6A9955"/>
-          <w:sz w:val="21"/>
-          <w:szCs w:val="21"/>
-          <w:lang w:eastAsia="es-NI"/>
-        </w:rPr>
-        <w:t xml:space="preserve"> va al final </w:t>
-      </w:r>
-      <w:proofErr w:type="spellStart"/>
-      <w:r>
-        <w:rPr>
-          <w:rFonts w:ascii="Consolas" w:eastAsia="Times New Roman" w:hAnsi="Consolas" w:cs="Times New Roman"/>
-          <w:color w:val="6A9955"/>
-          <w:sz w:val="21"/>
-          <w:szCs w:val="21"/>
-          <w:lang w:eastAsia="es-NI"/>
-        </w:rPr>
-        <w:t>xq</w:t>
-      </w:r>
-      <w:proofErr w:type="spellEnd"/>
-      <w:r>
-        <w:rPr>
-          <w:rFonts w:ascii="Consolas" w:eastAsia="Times New Roman" w:hAnsi="Consolas" w:cs="Times New Roman"/>
-          <w:color w:val="6A9955"/>
-          <w:sz w:val="21"/>
-          <w:szCs w:val="21"/>
-          <w:lang w:eastAsia="es-NI"/>
-        </w:rPr>
-        <w:t xml:space="preserve"> el </w:t>
-      </w:r>
-      <w:proofErr w:type="spellStart"/>
-      <w:r>
-        <w:rPr>
-          <w:rFonts w:ascii="Consolas" w:eastAsia="Times New Roman" w:hAnsi="Consolas" w:cs="Times New Roman"/>
-          <w:color w:val="6A9955"/>
-          <w:sz w:val="21"/>
-          <w:szCs w:val="21"/>
-          <w:lang w:eastAsia="es-NI"/>
-        </w:rPr>
-        <w:t>login</w:t>
-      </w:r>
-      <w:proofErr w:type="spellEnd"/>
-      <w:r>
-        <w:rPr>
-          <w:rFonts w:ascii="Consolas" w:eastAsia="Times New Roman" w:hAnsi="Consolas" w:cs="Times New Roman"/>
-          <w:color w:val="6A9955"/>
-          <w:sz w:val="21"/>
-          <w:szCs w:val="21"/>
-          <w:lang w:eastAsia="es-NI"/>
-        </w:rPr>
-        <w:t xml:space="preserve"> va primero</w:t>
+        <w:t>//flash va al final xq el login va primero</w:t>
       </w:r>
     </w:p>
     <w:p>
@@ -4642,7 +3049,6 @@
           <w:lang w:eastAsia="es-NI"/>
         </w:rPr>
       </w:pPr>
-      <w:proofErr w:type="spellStart"/>
       <w:r>
         <w:rPr>
           <w:rFonts w:ascii="Consolas" w:eastAsia="Times New Roman" w:hAnsi="Consolas" w:cs="Times New Roman"/>
@@ -4673,7 +3079,6 @@
         </w:rPr>
         <w:t>use</w:t>
       </w:r>
-      <w:proofErr w:type="spellEnd"/>
       <w:r>
         <w:rPr>
           <w:rFonts w:ascii="Consolas" w:eastAsia="Times New Roman" w:hAnsi="Consolas" w:cs="Times New Roman"/>
@@ -4684,7 +3089,6 @@
         </w:rPr>
         <w:t>(</w:t>
       </w:r>
-      <w:proofErr w:type="gramStart"/>
       <w:r>
         <w:rPr>
           <w:rFonts w:ascii="Consolas" w:eastAsia="Times New Roman" w:hAnsi="Consolas" w:cs="Times New Roman"/>
@@ -4703,18 +3107,7 @@
           <w:szCs w:val="21"/>
           <w:lang w:eastAsia="es-NI"/>
         </w:rPr>
-        <w:t>(</w:t>
-      </w:r>
-      <w:proofErr w:type="gramEnd"/>
-      <w:r>
-        <w:rPr>
-          <w:rFonts w:ascii="Consolas" w:eastAsia="Times New Roman" w:hAnsi="Consolas" w:cs="Times New Roman"/>
-          <w:color w:val="D4D4D4"/>
-          <w:sz w:val="21"/>
-          <w:szCs w:val="21"/>
-          <w:lang w:eastAsia="es-NI"/>
-        </w:rPr>
-        <w:t>))</w:t>
+        <w:t>())</w:t>
       </w:r>
     </w:p>
     <w:p/>
@@ -4767,29 +3160,7 @@
           <w:szCs w:val="21"/>
           <w:lang w:eastAsia="es-NI"/>
         </w:rPr>
-        <w:t xml:space="preserve">//importo el archivo </w:t>
-      </w:r>
-      <w:proofErr w:type="spellStart"/>
-      <w:r>
-        <w:rPr>
-          <w:rFonts w:ascii="Consolas" w:eastAsia="Times New Roman" w:hAnsi="Consolas" w:cs="Times New Roman"/>
-          <w:color w:val="6A9955"/>
-          <w:sz w:val="21"/>
-          <w:szCs w:val="21"/>
-          <w:lang w:eastAsia="es-NI"/>
-        </w:rPr>
-        <w:t>config</w:t>
-      </w:r>
-      <w:proofErr w:type="spellEnd"/>
-      <w:r>
-        <w:rPr>
-          <w:rFonts w:ascii="Consolas" w:eastAsia="Times New Roman" w:hAnsi="Consolas" w:cs="Times New Roman"/>
-          <w:color w:val="6A9955"/>
-          <w:sz w:val="21"/>
-          <w:szCs w:val="21"/>
-          <w:lang w:eastAsia="es-NI"/>
-        </w:rPr>
-        <w:t>/passport.js</w:t>
+        <w:t>//importo el archivo config/passport.js</w:t>
       </w:r>
     </w:p>
     <w:p>
@@ -4856,13 +3227,8 @@
       <w:r>
         <w:t xml:space="preserve">Ahora voy a </w:t>
       </w:r>
-      <w:proofErr w:type="spellStart"/>
-      <w:r>
-        <w:t>routes</w:t>
-      </w:r>
-      <w:proofErr w:type="spellEnd"/>
-      <w:r>
-        <w:t>/</w:t>
+      <w:r>
+        <w:t>routes/</w:t>
       </w:r>
       <w:r>
         <w:t>users.j</w:t>
@@ -4891,42 +3257,8 @@
           <w:szCs w:val="21"/>
           <w:lang w:eastAsia="es-NI"/>
         </w:rPr>
-        <w:t xml:space="preserve">//para AUTENTICAR usare </w:t>
-      </w:r>
-      <w:proofErr w:type="spellStart"/>
-      <w:r>
-        <w:rPr>
-          <w:rFonts w:ascii="Consolas" w:eastAsia="Times New Roman" w:hAnsi="Consolas" w:cs="Times New Roman"/>
-          <w:color w:val="6A9955"/>
-          <w:sz w:val="21"/>
-          <w:szCs w:val="21"/>
-          <w:lang w:eastAsia="es-NI"/>
-        </w:rPr>
-        <w:t>passport</w:t>
-      </w:r>
-      <w:proofErr w:type="spellEnd"/>
-      <w:r>
-        <w:rPr>
-          <w:rFonts w:ascii="Consolas" w:eastAsia="Times New Roman" w:hAnsi="Consolas" w:cs="Times New Roman"/>
-          <w:color w:val="6A9955"/>
-          <w:sz w:val="21"/>
-          <w:szCs w:val="21"/>
-          <w:lang w:eastAsia="es-NI"/>
-        </w:rPr>
-        <w:t xml:space="preserve">, local se da por new </w:t>
-      </w:r>
-      <w:proofErr w:type="spellStart"/>
-      <w:r>
-        <w:rPr>
-          <w:rFonts w:ascii="Consolas" w:eastAsia="Times New Roman" w:hAnsi="Consolas" w:cs="Times New Roman"/>
-          <w:color w:val="6A9955"/>
-          <w:sz w:val="21"/>
-          <w:szCs w:val="21"/>
-          <w:lang w:eastAsia="es-NI"/>
-        </w:rPr>
-        <w:t>LocalStrategy</w:t>
-      </w:r>
-      <w:proofErr w:type="spellEnd"/>
+        <w:t>//para AUTENTICAR usare passport, local se da por new LocalStrategy</w:t>
+      </w:r>
     </w:p>
     <w:p>
       <w:pPr>
@@ -4940,8 +3272,6 @@
           <w:lang w:val="en-US" w:eastAsia="es-NI"/>
         </w:rPr>
       </w:pPr>
-      <w:proofErr w:type="spellStart"/>
-      <w:proofErr w:type="gramStart"/>
       <w:r>
         <w:rPr>
           <w:rFonts w:ascii="Consolas" w:eastAsia="Times New Roman" w:hAnsi="Consolas" w:cs="Times New Roman"/>
@@ -4972,7 +3302,6 @@
         </w:rPr>
         <w:t>post</w:t>
       </w:r>
-      <w:proofErr w:type="spellEnd"/>
       <w:r>
         <w:rPr>
           <w:rFonts w:ascii="Consolas" w:eastAsia="Times New Roman" w:hAnsi="Consolas" w:cs="Times New Roman"/>
@@ -4983,7 +3312,6 @@
         </w:rPr>
         <w:t>(</w:t>
       </w:r>
-      <w:proofErr w:type="gramEnd"/>
       <w:r>
         <w:rPr>
           <w:rFonts w:ascii="Consolas" w:eastAsia="Times New Roman" w:hAnsi="Consolas" w:cs="Times New Roman"/>
@@ -4992,29 +3320,7 @@
           <w:szCs w:val="21"/>
           <w:lang w:val="en-US" w:eastAsia="es-NI"/>
         </w:rPr>
-        <w:t>'/users/</w:t>
-      </w:r>
-      <w:proofErr w:type="spellStart"/>
-      <w:r>
-        <w:rPr>
-          <w:rFonts w:ascii="Consolas" w:eastAsia="Times New Roman" w:hAnsi="Consolas" w:cs="Times New Roman"/>
-          <w:color w:val="CE9178"/>
-          <w:sz w:val="21"/>
-          <w:szCs w:val="21"/>
-          <w:lang w:val="en-US" w:eastAsia="es-NI"/>
-        </w:rPr>
-        <w:t>signin</w:t>
-      </w:r>
-      <w:proofErr w:type="spellEnd"/>
-      <w:r>
-        <w:rPr>
-          <w:rFonts w:ascii="Consolas" w:eastAsia="Times New Roman" w:hAnsi="Consolas" w:cs="Times New Roman"/>
-          <w:color w:val="CE9178"/>
-          <w:sz w:val="21"/>
-          <w:szCs w:val="21"/>
-          <w:lang w:val="en-US" w:eastAsia="es-NI"/>
-        </w:rPr>
-        <w:t>'</w:t>
+        <w:t>'/users/signin'</w:t>
       </w:r>
       <w:r>
         <w:rPr>
@@ -5026,7 +3332,6 @@
         </w:rPr>
         <w:t>,</w:t>
       </w:r>
-      <w:proofErr w:type="spellStart"/>
       <w:r>
         <w:rPr>
           <w:rFonts w:ascii="Consolas" w:eastAsia="Times New Roman" w:hAnsi="Consolas" w:cs="Times New Roman"/>
@@ -5057,7 +3362,6 @@
         </w:rPr>
         <w:t>authenticate</w:t>
       </w:r>
-      <w:proofErr w:type="spellEnd"/>
       <w:r>
         <w:rPr>
           <w:rFonts w:ascii="Consolas" w:eastAsia="Times New Roman" w:hAnsi="Consolas" w:cs="Times New Roman"/>
@@ -5111,7 +3415,6 @@
         </w:rPr>
         <w:t xml:space="preserve">    </w:t>
       </w:r>
-      <w:proofErr w:type="spellStart"/>
       <w:r>
         <w:rPr>
           <w:rFonts w:ascii="Consolas" w:eastAsia="Times New Roman" w:hAnsi="Consolas" w:cs="Times New Roman"/>
@@ -5122,7 +3425,6 @@
         </w:rPr>
         <w:t>successRedirect</w:t>
       </w:r>
-      <w:proofErr w:type="spellEnd"/>
       <w:r>
         <w:rPr>
           <w:rFonts w:ascii="Consolas" w:eastAsia="Times New Roman" w:hAnsi="Consolas" w:cs="Times New Roman"/>
@@ -5176,7 +3478,6 @@
         </w:rPr>
         <w:t xml:space="preserve">    </w:t>
       </w:r>
-      <w:proofErr w:type="spellStart"/>
       <w:r>
         <w:rPr>
           <w:rFonts w:ascii="Consolas" w:eastAsia="Times New Roman" w:hAnsi="Consolas" w:cs="Times New Roman"/>
@@ -5187,7 +3488,6 @@
         </w:rPr>
         <w:t>failureRedirect</w:t>
       </w:r>
-      <w:proofErr w:type="spellEnd"/>
       <w:r>
         <w:rPr>
           <w:rFonts w:ascii="Consolas" w:eastAsia="Times New Roman" w:hAnsi="Consolas" w:cs="Times New Roman"/>
@@ -5206,29 +3506,7 @@
           <w:szCs w:val="21"/>
           <w:lang w:val="en-US" w:eastAsia="es-NI"/>
         </w:rPr>
-        <w:t>'/users/</w:t>
-      </w:r>
-      <w:proofErr w:type="spellStart"/>
-      <w:r>
-        <w:rPr>
-          <w:rFonts w:ascii="Consolas" w:eastAsia="Times New Roman" w:hAnsi="Consolas" w:cs="Times New Roman"/>
-          <w:color w:val="CE9178"/>
-          <w:sz w:val="21"/>
-          <w:szCs w:val="21"/>
-          <w:lang w:val="en-US" w:eastAsia="es-NI"/>
-        </w:rPr>
-        <w:t>signin</w:t>
-      </w:r>
-      <w:proofErr w:type="spellEnd"/>
-      <w:r>
-        <w:rPr>
-          <w:rFonts w:ascii="Consolas" w:eastAsia="Times New Roman" w:hAnsi="Consolas" w:cs="Times New Roman"/>
-          <w:color w:val="CE9178"/>
-          <w:sz w:val="21"/>
-          <w:szCs w:val="21"/>
-          <w:lang w:val="en-US" w:eastAsia="es-NI"/>
-        </w:rPr>
-        <w:t>'</w:t>
+        <w:t>'/users/signin'</w:t>
       </w:r>
       <w:r>
         <w:rPr>
@@ -5263,8 +3541,6 @@
         </w:rPr>
         <w:t xml:space="preserve">    </w:t>
       </w:r>
-      <w:proofErr w:type="spellStart"/>
-      <w:proofErr w:type="gramStart"/>
       <w:r>
         <w:rPr>
           <w:rFonts w:ascii="Consolas" w:eastAsia="Times New Roman" w:hAnsi="Consolas" w:cs="Times New Roman"/>
@@ -5295,8 +3571,6 @@
         </w:rPr>
         <w:t>true</w:t>
       </w:r>
-      <w:proofErr w:type="spellEnd"/>
-      <w:proofErr w:type="gramEnd"/>
       <w:r>
         <w:rPr>
           <w:rFonts w:ascii="Consolas" w:eastAsia="Times New Roman" w:hAnsi="Consolas" w:cs="Times New Roman"/>
@@ -5359,8 +3633,6 @@
         </w:rPr>
         <w:t xml:space="preserve">    </w:t>
       </w:r>
-      <w:proofErr w:type="spellStart"/>
-      <w:proofErr w:type="gramStart"/>
       <w:r>
         <w:rPr>
           <w:rFonts w:ascii="Consolas" w:eastAsia="Times New Roman" w:hAnsi="Consolas" w:cs="Times New Roman"/>
@@ -5391,7 +3663,6 @@
         </w:rPr>
         <w:t>locals</w:t>
       </w:r>
-      <w:proofErr w:type="gramEnd"/>
       <w:r>
         <w:rPr>
           <w:rFonts w:ascii="Consolas" w:eastAsia="Times New Roman" w:hAnsi="Consolas" w:cs="Times New Roman"/>
@@ -5412,7 +3683,6 @@
         </w:rPr>
         <w:t>error</w:t>
       </w:r>
-      <w:proofErr w:type="spellEnd"/>
       <w:r>
         <w:rPr>
           <w:rFonts w:ascii="Consolas" w:eastAsia="Times New Roman" w:hAnsi="Consolas" w:cs="Times New Roman"/>
@@ -5423,7 +3693,6 @@
         </w:rPr>
         <w:t>=</w:t>
       </w:r>
-      <w:proofErr w:type="spellStart"/>
       <w:r>
         <w:rPr>
           <w:rFonts w:ascii="Consolas" w:eastAsia="Times New Roman" w:hAnsi="Consolas" w:cs="Times New Roman"/>
@@ -5454,7 +3723,6 @@
         </w:rPr>
         <w:t>flash</w:t>
       </w:r>
-      <w:proofErr w:type="spellEnd"/>
       <w:r>
         <w:rPr>
           <w:rFonts w:ascii="Consolas" w:eastAsia="Times New Roman" w:hAnsi="Consolas" w:cs="Times New Roman"/>
@@ -5495,13 +3763,8 @@
     </w:p>
     <w:p>
       <w:r>
-        <w:t xml:space="preserve">Ahora el </w:t>
-      </w:r>
-      <w:proofErr w:type="spellStart"/>
-      <w:r>
-        <w:t>partial</w:t>
-      </w:r>
-      <w:proofErr w:type="spellEnd"/>
+        <w:t>Ahora el partial</w:t>
+      </w:r>
     </w:p>
     <w:p>
       <w:pPr>
@@ -5510,36 +3773,21 @@
           <w:shd w:val="clear" w:color="auto" w:fill="FFFFFF"/>
         </w:rPr>
       </w:pPr>
-      <w:proofErr w:type="spellStart"/>
       <w:r>
         <w:rPr>
           <w:shd w:val="clear" w:color="auto" w:fill="FFFFFF"/>
         </w:rPr>
         <w:t>Navigation</w:t>
       </w:r>
-      <w:proofErr w:type="spellEnd"/>
     </w:p>
     <w:p/>
     <w:p>
       <w:r>
-        <w:t xml:space="preserve">Creo un </w:t>
-      </w:r>
-      <w:proofErr w:type="spellStart"/>
-      <w:r>
-        <w:t>partial</w:t>
-      </w:r>
-      <w:proofErr w:type="spellEnd"/>
-      <w:r>
-        <w:t>/</w:t>
-      </w:r>
-      <w:proofErr w:type="spellStart"/>
-      <w:r>
-        <w:t>navigation.</w:t>
+        <w:t>Creo un partial/navigation.</w:t>
       </w:r>
       <w:r>
         <w:t>hbs</w:t>
       </w:r>
-      <w:proofErr w:type="spellEnd"/>
       <w:r>
         <w:t xml:space="preserve"> y reemplazo el texto que tenía. Ahora en el archivo usare código de </w:t>
       </w:r>
@@ -5549,23 +3797,7 @@
     </w:p>
     <w:p>
       <w:r>
-        <w:t xml:space="preserve">Cree nueva ruta </w:t>
-      </w:r>
-      <w:proofErr w:type="spellStart"/>
-      <w:r>
-        <w:t>users</w:t>
-      </w:r>
-      <w:proofErr w:type="spellEnd"/>
-      <w:r>
-        <w:t>/</w:t>
-      </w:r>
-      <w:proofErr w:type="spellStart"/>
-      <w:r>
-        <w:t>logout</w:t>
-      </w:r>
-      <w:proofErr w:type="spellEnd"/>
-      <w:r>
-        <w:t xml:space="preserve"> entonces voy a users.js y creo el </w:t>
+        <w:t xml:space="preserve">Cree nueva ruta users/logout entonces voy a users.js y creo el </w:t>
       </w:r>
       <w:r>
         <w:t>método.</w:t>
@@ -5573,31 +3805,7 @@
     </w:p>
     <w:p>
       <w:r>
-        <w:t xml:space="preserve">Pero aun </w:t>
-      </w:r>
-      <w:proofErr w:type="spellStart"/>
-      <w:r>
-        <w:t>loggeando</w:t>
-      </w:r>
-      <w:proofErr w:type="spellEnd"/>
-      <w:r>
-        <w:t xml:space="preserve"> y </w:t>
-      </w:r>
-      <w:proofErr w:type="spellStart"/>
-      <w:r>
-        <w:t>logout</w:t>
-      </w:r>
-      <w:proofErr w:type="spellEnd"/>
-      <w:r>
-        <w:t xml:space="preserve"> aun puedo acceder a todas las notas, debo asegurarlas, para ello creo un </w:t>
-      </w:r>
-      <w:proofErr w:type="spellStart"/>
-      <w:r>
-        <w:t>helper</w:t>
-      </w:r>
-      <w:proofErr w:type="spellEnd"/>
-      <w:r>
-        <w:t>/auth.js</w:t>
+        <w:t>Pero aun loggeando y logout aun puedo acceder a todas las notas, debo asegurarlas, para ello creo un helper/auth.js</w:t>
       </w:r>
       <w:r>
         <w:t xml:space="preserve"> y la utilizo</w:t>
@@ -5626,20 +3834,8 @@
           <w:szCs w:val="21"/>
           <w:lang w:eastAsia="es-NI"/>
         </w:rPr>
-        <w:t xml:space="preserve">//para ASEGURAR esta ruta importo </w:t>
-      </w:r>
-      <w:proofErr w:type="spellStart"/>
-      <w:r>
-        <w:rPr>
-          <w:rFonts w:ascii="Consolas" w:eastAsia="Times New Roman" w:hAnsi="Consolas" w:cs="Times New Roman"/>
-          <w:color w:val="6A9955"/>
-          <w:sz w:val="21"/>
-          <w:szCs w:val="21"/>
-          <w:lang w:eastAsia="es-NI"/>
-        </w:rPr>
-        <w:t>auth</w:t>
-      </w:r>
-      <w:proofErr w:type="spellEnd"/>
+        <w:t>//para ASEGURAR esta ruta importo auth</w:t>
+      </w:r>
     </w:p>
     <w:p>
       <w:pPr>
@@ -5673,7 +3869,6 @@
         </w:rPr>
         <w:t xml:space="preserve"> {</w:t>
       </w:r>
-      <w:proofErr w:type="spellStart"/>
       <w:r>
         <w:rPr>
           <w:rFonts w:ascii="Consolas" w:eastAsia="Times New Roman" w:hAnsi="Consolas" w:cs="Times New Roman"/>
@@ -5684,7 +3879,6 @@
         </w:rPr>
         <w:t>isAuthenticated</w:t>
       </w:r>
-      <w:proofErr w:type="spellEnd"/>
       <w:r>
         <w:rPr>
           <w:rFonts w:ascii="Consolas" w:eastAsia="Times New Roman" w:hAnsi="Consolas" w:cs="Times New Roman"/>
@@ -5695,7 +3889,6 @@
         </w:rPr>
         <w:t xml:space="preserve">}= </w:t>
       </w:r>
-      <w:proofErr w:type="gramStart"/>
       <w:r>
         <w:rPr>
           <w:rFonts w:ascii="Consolas" w:eastAsia="Times New Roman" w:hAnsi="Consolas" w:cs="Times New Roman"/>
@@ -5716,7 +3909,6 @@
         </w:rPr>
         <w:t>(</w:t>
       </w:r>
-      <w:proofErr w:type="gramEnd"/>
       <w:r>
         <w:rPr>
           <w:rFonts w:ascii="Consolas" w:eastAsia="Times New Roman" w:hAnsi="Consolas" w:cs="Times New Roman"/>
@@ -5750,18 +3942,10 @@
         <w:t>Cada ruta la asegurare</w:t>
       </w:r>
       <w:r>
-        <w:t xml:space="preserve"> </w:t>
-      </w:r>
-      <w:proofErr w:type="spellStart"/>
-      <w:r>
-        <w:t>a</w:t>
-      </w:r>
-      <w:r>
-        <w:t>si</w:t>
-      </w:r>
-      <w:proofErr w:type="spellEnd"/>
-      <w:r>
-        <w:t>:</w:t>
+        <w:t xml:space="preserve"> a</w:t>
+      </w:r>
+      <w:r>
+        <w:t>si:</w:t>
       </w:r>
     </w:p>
     <w:p>
@@ -5776,8 +3960,6 @@
           <w:lang w:val="en-US" w:eastAsia="es-NI"/>
         </w:rPr>
       </w:pPr>
-      <w:proofErr w:type="spellStart"/>
-      <w:proofErr w:type="gramStart"/>
       <w:r>
         <w:rPr>
           <w:rFonts w:ascii="Consolas" w:eastAsia="Times New Roman" w:hAnsi="Consolas" w:cs="Times New Roman"/>
@@ -5808,7 +3990,6 @@
         </w:rPr>
         <w:t>get</w:t>
       </w:r>
-      <w:proofErr w:type="spellEnd"/>
       <w:r>
         <w:rPr>
           <w:rFonts w:ascii="Consolas" w:eastAsia="Times New Roman" w:hAnsi="Consolas" w:cs="Times New Roman"/>
@@ -5819,7 +4000,6 @@
         </w:rPr>
         <w:t>(</w:t>
       </w:r>
-      <w:proofErr w:type="gramEnd"/>
       <w:r>
         <w:rPr>
           <w:rFonts w:ascii="Consolas" w:eastAsia="Times New Roman" w:hAnsi="Consolas" w:cs="Times New Roman"/>
@@ -5840,7 +4020,6 @@
         </w:rPr>
         <w:t>,</w:t>
       </w:r>
-      <w:proofErr w:type="spellStart"/>
       <w:r>
         <w:rPr>
           <w:rFonts w:ascii="Consolas" w:eastAsia="Times New Roman" w:hAnsi="Consolas" w:cs="Times New Roman"/>
@@ -5871,7 +4050,6 @@
         </w:rPr>
         <w:t>async</w:t>
       </w:r>
-      <w:proofErr w:type="spellEnd"/>
       <w:r>
         <w:rPr>
           <w:rFonts w:ascii="Consolas" w:eastAsia="Times New Roman" w:hAnsi="Consolas" w:cs="Times New Roman"/>
@@ -5882,7 +4060,6 @@
         </w:rPr>
         <w:t xml:space="preserve"> (</w:t>
       </w:r>
-      <w:proofErr w:type="spellStart"/>
       <w:r>
         <w:rPr>
           <w:rFonts w:ascii="Consolas" w:eastAsia="Times New Roman" w:hAnsi="Consolas" w:cs="Times New Roman"/>
@@ -5913,7 +4090,6 @@
         </w:rPr>
         <w:t>res</w:t>
       </w:r>
-      <w:proofErr w:type="spellEnd"/>
       <w:r>
         <w:rPr>
           <w:rFonts w:ascii="Consolas" w:eastAsia="Times New Roman" w:hAnsi="Consolas" w:cs="Times New Roman"/>
@@ -5957,112 +4133,792 @@
         <w:t>Agrego una variable global p</w:t>
       </w:r>
       <w:r>
-        <w:t xml:space="preserve">ara darle una bienvenida al usuario cuando se </w:t>
-      </w:r>
-      <w:proofErr w:type="spellStart"/>
-      <w:r>
-        <w:t>loggee</w:t>
-      </w:r>
-      <w:proofErr w:type="spellEnd"/>
-      <w:r>
-        <w:t xml:space="preserve">, para ello creo otra variable global. Luego lo uso en </w:t>
-      </w:r>
-      <w:proofErr w:type="spellStart"/>
-      <w:r>
-        <w:t>all-notes.hbs</w:t>
-      </w:r>
-      <w:proofErr w:type="spellEnd"/>
-      <w:r>
-        <w:t xml:space="preserve"> por ejemplo para al momento de entrar y no </w:t>
-      </w:r>
-      <w:proofErr w:type="gramStart"/>
-      <w:r>
-        <w:t>hayan</w:t>
-      </w:r>
-      <w:proofErr w:type="gramEnd"/>
-      <w:r>
-        <w:t xml:space="preserve"> notas mostrar su nombre.</w:t>
+        <w:t>ara darle una bienvenida al usuario cuando se loggee</w:t>
+      </w:r>
+      <w:r>
+        <w:t>, para ello creo otra variable global. Luego lo uso en all-notes.hbs por ejemplo para al momento de entrar y no hayan notas mostrar su nombre.</w:t>
       </w:r>
     </w:p>
     <w:p>
       <w:r>
         <w:lastRenderedPageBreak/>
-        <w:t xml:space="preserve">Pero la variable global también servirá para, al ya estar </w:t>
-      </w:r>
-      <w:proofErr w:type="spellStart"/>
-      <w:r>
-        <w:t>loggeado</w:t>
-      </w:r>
-      <w:proofErr w:type="spellEnd"/>
-      <w:r>
-        <w:t xml:space="preserve"> dejar de mostrar el </w:t>
-      </w:r>
-      <w:proofErr w:type="spellStart"/>
-      <w:r>
-        <w:t>SignIn</w:t>
-      </w:r>
-      <w:proofErr w:type="spellEnd"/>
-      <w:r>
-        <w:t xml:space="preserve"> y </w:t>
-      </w:r>
-      <w:proofErr w:type="spellStart"/>
-      <w:r>
-        <w:t>SignUp</w:t>
-      </w:r>
-      <w:proofErr w:type="spellEnd"/>
+        <w:t>Pero la variable global también servirá para, al ya estar loggeado dejar de mostrar el SignIn y SignUp.</w:t>
+      </w:r>
+      <w:r>
+        <w:t xml:space="preserve"> Para ello voy al partial/navigation.hbs</w:t>
+      </w:r>
+      <w:r>
+        <w:t xml:space="preserve"> pero </w:t>
+      </w:r>
+      <w:r>
+        <w:t>aquí solo se oculta de manera visual</w:t>
+      </w:r>
+      <w:r>
+        <w:t xml:space="preserve"> con un #if user</w:t>
+      </w:r>
+      <w:r>
+        <w:t>, en caso de asegurar ya tenemos isAuthenticated</w:t>
+      </w:r>
       <w:r>
         <w:t>.</w:t>
       </w:r>
-      <w:r>
-        <w:t xml:space="preserve"> Para ello voy al </w:t>
-      </w:r>
-      <w:proofErr w:type="spellStart"/>
-      <w:r>
-        <w:t>partial</w:t>
-      </w:r>
-      <w:proofErr w:type="spellEnd"/>
-      <w:r>
-        <w:t>/</w:t>
-      </w:r>
-      <w:proofErr w:type="spellStart"/>
-      <w:r>
-        <w:t>navigation.hbs</w:t>
-      </w:r>
-      <w:proofErr w:type="spellEnd"/>
-      <w:r>
-        <w:t xml:space="preserve"> pero </w:t>
-      </w:r>
-      <w:r>
-        <w:t>aquí solo se oculta de manera visual</w:t>
-      </w:r>
-      <w:r>
-        <w:t xml:space="preserve"> con un #</w:t>
-      </w:r>
+    </w:p>
+    <w:p/>
+    <w:p>
+      <w:pPr>
+        <w:pStyle w:val="Heading2"/>
+        <w:rPr>
+          <w:shd w:val="clear" w:color="auto" w:fill="FFFFFF"/>
+        </w:rPr>
+      </w:pPr>
+      <w:r>
+        <w:rPr>
+          <w:shd w:val="clear" w:color="auto" w:fill="FFFFFF"/>
+        </w:rPr>
+        <w:t>Personal Data for Users</w:t>
+      </w:r>
+    </w:p>
+    <w:p/>
+    <w:p>
+      <w:r>
+        <w:t>Para que cada usuario tenga sus notas y solo sean accesibles para el debo enlazar cada nota con el id del usuario. Para ello voy al modelo/</w:t>
+      </w:r>
+      <w:r>
+        <w:t>notes</w:t>
+      </w:r>
+      <w:r>
+        <w:t xml:space="preserve"> podría guardar el ObjectId de cada usuario</w:t>
+      </w:r>
+      <w:r>
+        <w:t xml:space="preserve"> y lo hare en un nuevo campo: user</w:t>
+      </w:r>
+    </w:p>
+    <w:p>
+      <w:r>
+        <w:t xml:space="preserve">Entonces al momento de guardar una nota nueva, </w:t>
+      </w:r>
+      <w:r>
+        <w:t>route/notes-&gt;</w:t>
+      </w:r>
+      <w:r>
+        <w:t>POST, obtendré mi user desde:req.user.id ya que al autenticar password guarda TODO mi user en req</w:t>
+      </w:r>
+      <w:r>
+        <w:t>uest</w:t>
+      </w:r>
+      <w:r>
+        <w:t>.</w:t>
+      </w:r>
+    </w:p>
+    <w:p>
+      <w:pPr>
+        <w:shd w:val="clear" w:color="auto" w:fill="1E1E1E"/>
+        <w:spacing w:after="0" w:line="285" w:lineRule="atLeast"/>
+        <w:rPr>
+          <w:rFonts w:ascii="Consolas" w:eastAsia="Times New Roman" w:hAnsi="Consolas" w:cs="Times New Roman"/>
+          <w:color w:val="D4D4D4"/>
+          <w:sz w:val="21"/>
+          <w:szCs w:val="21"/>
+          <w:lang w:eastAsia="es-NI"/>
+        </w:rPr>
+      </w:pPr>
+      <w:r>
+        <w:rPr>
+          <w:rFonts w:ascii="Consolas" w:eastAsia="Times New Roman" w:hAnsi="Consolas" w:cs="Times New Roman"/>
+          <w:color w:val="6A9955"/>
+          <w:sz w:val="21"/>
+          <w:szCs w:val="21"/>
+          <w:lang w:eastAsia="es-NI"/>
+        </w:rPr>
+        <w:t>//instancio el schema(clase) y crea un nuevo dato para ALMACENAR en la BD</w:t>
+      </w:r>
+    </w:p>
+    <w:p>
+      <w:pPr>
+        <w:shd w:val="clear" w:color="auto" w:fill="1E1E1E"/>
+        <w:spacing w:after="0" w:line="285" w:lineRule="atLeast"/>
+        <w:rPr>
+          <w:rFonts w:ascii="Consolas" w:eastAsia="Times New Roman" w:hAnsi="Consolas" w:cs="Times New Roman"/>
+          <w:color w:val="D4D4D4"/>
+          <w:sz w:val="21"/>
+          <w:szCs w:val="21"/>
+          <w:lang w:val="en-US" w:eastAsia="es-NI"/>
+        </w:rPr>
+      </w:pPr>
+      <w:r>
+        <w:rPr>
+          <w:rFonts w:ascii="Consolas" w:eastAsia="Times New Roman" w:hAnsi="Consolas" w:cs="Times New Roman"/>
+          <w:color w:val="D4D4D4"/>
+          <w:sz w:val="21"/>
+          <w:szCs w:val="21"/>
+          <w:lang w:eastAsia="es-NI"/>
+        </w:rPr>
+        <w:t xml:space="preserve">        </w:t>
+      </w:r>
+      <w:r>
+        <w:rPr>
+          <w:rFonts w:ascii="Consolas" w:eastAsia="Times New Roman" w:hAnsi="Consolas" w:cs="Times New Roman"/>
+          <w:color w:val="569CD6"/>
+          <w:sz w:val="21"/>
+          <w:szCs w:val="21"/>
+          <w:lang w:val="en-US" w:eastAsia="es-NI"/>
+        </w:rPr>
+        <w:t>const</w:t>
+      </w:r>
+      <w:r>
+        <w:rPr>
+          <w:rFonts w:ascii="Consolas" w:eastAsia="Times New Roman" w:hAnsi="Consolas" w:cs="Times New Roman"/>
+          <w:color w:val="D4D4D4"/>
+          <w:sz w:val="21"/>
+          <w:szCs w:val="21"/>
+          <w:lang w:val="en-US" w:eastAsia="es-NI"/>
+        </w:rPr>
+        <w:t xml:space="preserve"> </w:t>
+      </w:r>
+      <w:r>
+        <w:rPr>
+          <w:rFonts w:ascii="Consolas" w:eastAsia="Times New Roman" w:hAnsi="Consolas" w:cs="Times New Roman"/>
+          <w:color w:val="9CDCFE"/>
+          <w:sz w:val="21"/>
+          <w:szCs w:val="21"/>
+          <w:lang w:val="en-US" w:eastAsia="es-NI"/>
+        </w:rPr>
+        <w:t>newNote</w:t>
+      </w:r>
+      <w:r>
+        <w:rPr>
+          <w:rFonts w:ascii="Consolas" w:eastAsia="Times New Roman" w:hAnsi="Consolas" w:cs="Times New Roman"/>
+          <w:color w:val="D4D4D4"/>
+          <w:sz w:val="21"/>
+          <w:szCs w:val="21"/>
+          <w:lang w:val="en-US" w:eastAsia="es-NI"/>
+        </w:rPr>
+        <w:t>=</w:t>
+      </w:r>
+      <w:r>
+        <w:rPr>
+          <w:rFonts w:ascii="Consolas" w:eastAsia="Times New Roman" w:hAnsi="Consolas" w:cs="Times New Roman"/>
+          <w:color w:val="569CD6"/>
+          <w:sz w:val="21"/>
+          <w:szCs w:val="21"/>
+          <w:lang w:val="en-US" w:eastAsia="es-NI"/>
+        </w:rPr>
+        <w:t>new</w:t>
+      </w:r>
+      <w:r>
+        <w:rPr>
+          <w:rFonts w:ascii="Consolas" w:eastAsia="Times New Roman" w:hAnsi="Consolas" w:cs="Times New Roman"/>
+          <w:color w:val="D4D4D4"/>
+          <w:sz w:val="21"/>
+          <w:szCs w:val="21"/>
+          <w:lang w:val="en-US" w:eastAsia="es-NI"/>
+        </w:rPr>
+        <w:t xml:space="preserve"> </w:t>
+      </w:r>
+      <w:r>
+        <w:rPr>
+          <w:rFonts w:ascii="Consolas" w:eastAsia="Times New Roman" w:hAnsi="Consolas" w:cs="Times New Roman"/>
+          <w:color w:val="DCDCAA"/>
+          <w:sz w:val="21"/>
+          <w:szCs w:val="21"/>
+          <w:lang w:val="en-US" w:eastAsia="es-NI"/>
+        </w:rPr>
+        <w:t>Note</w:t>
+      </w:r>
+      <w:r>
+        <w:rPr>
+          <w:rFonts w:ascii="Consolas" w:eastAsia="Times New Roman" w:hAnsi="Consolas" w:cs="Times New Roman"/>
+          <w:color w:val="D4D4D4"/>
+          <w:sz w:val="21"/>
+          <w:szCs w:val="21"/>
+          <w:lang w:val="en-US" w:eastAsia="es-NI"/>
+        </w:rPr>
+        <w:t>({</w:t>
+      </w:r>
+      <w:r>
+        <w:rPr>
+          <w:rFonts w:ascii="Consolas" w:eastAsia="Times New Roman" w:hAnsi="Consolas" w:cs="Times New Roman"/>
+          <w:color w:val="9CDCFE"/>
+          <w:sz w:val="21"/>
+          <w:szCs w:val="21"/>
+          <w:lang w:val="en-US" w:eastAsia="es-NI"/>
+        </w:rPr>
+        <w:t>title</w:t>
+      </w:r>
+      <w:r>
+        <w:rPr>
+          <w:rFonts w:ascii="Consolas" w:eastAsia="Times New Roman" w:hAnsi="Consolas" w:cs="Times New Roman"/>
+          <w:color w:val="D4D4D4"/>
+          <w:sz w:val="21"/>
+          <w:szCs w:val="21"/>
+          <w:lang w:val="en-US" w:eastAsia="es-NI"/>
+        </w:rPr>
+        <w:t>,</w:t>
+      </w:r>
+      <w:r>
+        <w:rPr>
+          <w:rFonts w:ascii="Consolas" w:eastAsia="Times New Roman" w:hAnsi="Consolas" w:cs="Times New Roman"/>
+          <w:color w:val="9CDCFE"/>
+          <w:sz w:val="21"/>
+          <w:szCs w:val="21"/>
+          <w:lang w:val="en-US" w:eastAsia="es-NI"/>
+        </w:rPr>
+        <w:t>description</w:t>
+      </w:r>
+      <w:r>
+        <w:rPr>
+          <w:rFonts w:ascii="Consolas" w:eastAsia="Times New Roman" w:hAnsi="Consolas" w:cs="Times New Roman"/>
+          <w:color w:val="D4D4D4"/>
+          <w:sz w:val="21"/>
+          <w:szCs w:val="21"/>
+          <w:lang w:val="en-US" w:eastAsia="es-NI"/>
+        </w:rPr>
+        <w:t>})</w:t>
+      </w:r>
+    </w:p>
+    <w:p>
+      <w:pPr>
+        <w:shd w:val="clear" w:color="auto" w:fill="1E1E1E"/>
+        <w:spacing w:after="0" w:line="285" w:lineRule="atLeast"/>
+        <w:rPr>
+          <w:rFonts w:ascii="Consolas" w:eastAsia="Times New Roman" w:hAnsi="Consolas" w:cs="Times New Roman"/>
+          <w:color w:val="D4D4D4"/>
+          <w:sz w:val="21"/>
+          <w:szCs w:val="21"/>
+          <w:lang w:eastAsia="es-NI"/>
+        </w:rPr>
+      </w:pPr>
+      <w:r>
+        <w:rPr>
+          <w:rFonts w:ascii="Consolas" w:eastAsia="Times New Roman" w:hAnsi="Consolas" w:cs="Times New Roman"/>
+          <w:color w:val="D4D4D4"/>
+          <w:sz w:val="21"/>
+          <w:szCs w:val="21"/>
+          <w:lang w:val="en-US" w:eastAsia="es-NI"/>
+        </w:rPr>
+        <w:t xml:space="preserve">        </w:t>
+      </w:r>
+      <w:r>
+        <w:rPr>
+          <w:rFonts w:ascii="Consolas" w:eastAsia="Times New Roman" w:hAnsi="Consolas" w:cs="Times New Roman"/>
+          <w:color w:val="6A9955"/>
+          <w:sz w:val="21"/>
+          <w:szCs w:val="21"/>
+          <w:lang w:eastAsia="es-NI"/>
+        </w:rPr>
+        <w:t>//le agrego a la nota el user.id q fue guardado por passport en req</w:t>
+      </w:r>
+    </w:p>
+    <w:p>
+      <w:pPr>
+        <w:shd w:val="clear" w:color="auto" w:fill="1E1E1E"/>
+        <w:spacing w:after="0" w:line="285" w:lineRule="atLeast"/>
+        <w:rPr>
+          <w:rFonts w:ascii="Consolas" w:eastAsia="Times New Roman" w:hAnsi="Consolas" w:cs="Times New Roman"/>
+          <w:color w:val="D4D4D4"/>
+          <w:sz w:val="21"/>
+          <w:szCs w:val="21"/>
+          <w:lang w:eastAsia="es-NI"/>
+        </w:rPr>
+      </w:pPr>
+      <w:r>
+        <w:rPr>
+          <w:rFonts w:ascii="Consolas" w:eastAsia="Times New Roman" w:hAnsi="Consolas" w:cs="Times New Roman"/>
+          <w:color w:val="9CDCFE"/>
+          <w:sz w:val="21"/>
+          <w:szCs w:val="21"/>
+          <w:lang w:eastAsia="es-NI"/>
+        </w:rPr>
+        <w:t xml:space="preserve">        newNote</w:t>
+      </w:r>
+      <w:r>
+        <w:rPr>
+          <w:rFonts w:ascii="Consolas" w:eastAsia="Times New Roman" w:hAnsi="Consolas" w:cs="Times New Roman"/>
+          <w:color w:val="D4D4D4"/>
+          <w:sz w:val="21"/>
+          <w:szCs w:val="21"/>
+          <w:lang w:eastAsia="es-NI"/>
+        </w:rPr>
+        <w:t>.</w:t>
+      </w:r>
+      <w:r>
+        <w:rPr>
+          <w:rFonts w:ascii="Consolas" w:eastAsia="Times New Roman" w:hAnsi="Consolas" w:cs="Times New Roman"/>
+          <w:color w:val="9CDCFE"/>
+          <w:sz w:val="21"/>
+          <w:szCs w:val="21"/>
+          <w:lang w:eastAsia="es-NI"/>
+        </w:rPr>
+        <w:t>user</w:t>
+      </w:r>
+      <w:r>
+        <w:rPr>
+          <w:rFonts w:ascii="Consolas" w:eastAsia="Times New Roman" w:hAnsi="Consolas" w:cs="Times New Roman"/>
+          <w:color w:val="D4D4D4"/>
+          <w:sz w:val="21"/>
+          <w:szCs w:val="21"/>
+          <w:lang w:eastAsia="es-NI"/>
+        </w:rPr>
+        <w:t>=</w:t>
+      </w:r>
+      <w:r>
+        <w:rPr>
+          <w:rFonts w:ascii="Consolas" w:eastAsia="Times New Roman" w:hAnsi="Consolas" w:cs="Times New Roman"/>
+          <w:color w:val="9CDCFE"/>
+          <w:sz w:val="21"/>
+          <w:szCs w:val="21"/>
+          <w:lang w:eastAsia="es-NI"/>
+        </w:rPr>
+        <w:t>req</w:t>
+      </w:r>
+      <w:r>
+        <w:rPr>
+          <w:rFonts w:ascii="Consolas" w:eastAsia="Times New Roman" w:hAnsi="Consolas" w:cs="Times New Roman"/>
+          <w:color w:val="D4D4D4"/>
+          <w:sz w:val="21"/>
+          <w:szCs w:val="21"/>
+          <w:lang w:eastAsia="es-NI"/>
+        </w:rPr>
+        <w:t>.</w:t>
+      </w:r>
+      <w:r>
+        <w:rPr>
+          <w:rFonts w:ascii="Consolas" w:eastAsia="Times New Roman" w:hAnsi="Consolas" w:cs="Times New Roman"/>
+          <w:color w:val="9CDCFE"/>
+          <w:sz w:val="21"/>
+          <w:szCs w:val="21"/>
+          <w:lang w:eastAsia="es-NI"/>
+        </w:rPr>
+        <w:t>user</w:t>
+      </w:r>
+      <w:r>
+        <w:rPr>
+          <w:rFonts w:ascii="Consolas" w:eastAsia="Times New Roman" w:hAnsi="Consolas" w:cs="Times New Roman"/>
+          <w:color w:val="D4D4D4"/>
+          <w:sz w:val="21"/>
+          <w:szCs w:val="21"/>
+          <w:lang w:eastAsia="es-NI"/>
+        </w:rPr>
+        <w:t>.</w:t>
+      </w:r>
+      <w:r>
+        <w:rPr>
+          <w:rFonts w:ascii="Consolas" w:eastAsia="Times New Roman" w:hAnsi="Consolas" w:cs="Times New Roman"/>
+          <w:color w:val="9CDCFE"/>
+          <w:sz w:val="21"/>
+          <w:szCs w:val="21"/>
+          <w:lang w:eastAsia="es-NI"/>
+        </w:rPr>
+        <w:t>id</w:t>
+      </w:r>
+    </w:p>
+    <w:p>
+      <w:pPr>
+        <w:shd w:val="clear" w:color="auto" w:fill="1E1E1E"/>
+        <w:spacing w:after="0" w:line="285" w:lineRule="atLeast"/>
+        <w:rPr>
+          <w:rFonts w:ascii="Consolas" w:eastAsia="Times New Roman" w:hAnsi="Consolas" w:cs="Times New Roman"/>
+          <w:color w:val="D4D4D4"/>
+          <w:sz w:val="21"/>
+          <w:szCs w:val="21"/>
+          <w:lang w:eastAsia="es-NI"/>
+        </w:rPr>
+      </w:pPr>
+      <w:r>
+        <w:rPr>
+          <w:rFonts w:ascii="Consolas" w:eastAsia="Times New Roman" w:hAnsi="Consolas" w:cs="Times New Roman"/>
+          <w:color w:val="D4D4D4"/>
+          <w:sz w:val="21"/>
+          <w:szCs w:val="21"/>
+          <w:lang w:eastAsia="es-NI"/>
+        </w:rPr>
+        <w:t xml:space="preserve">        </w:t>
+      </w:r>
+      <w:r>
+        <w:rPr>
+          <w:rFonts w:ascii="Consolas" w:eastAsia="Times New Roman" w:hAnsi="Consolas" w:cs="Times New Roman"/>
+          <w:color w:val="6A9955"/>
+          <w:sz w:val="21"/>
+          <w:szCs w:val="21"/>
+          <w:lang w:eastAsia="es-NI"/>
+        </w:rPr>
+        <w:t>//ahora ALMACENO ese nuevo dato en la BD pero de forma asincrona</w:t>
+      </w:r>
+    </w:p>
+    <w:p>
+      <w:pPr>
+        <w:shd w:val="clear" w:color="auto" w:fill="1E1E1E"/>
+        <w:spacing w:after="0" w:line="285" w:lineRule="atLeast"/>
+        <w:rPr>
+          <w:rFonts w:ascii="Consolas" w:eastAsia="Times New Roman" w:hAnsi="Consolas" w:cs="Times New Roman"/>
+          <w:color w:val="D4D4D4"/>
+          <w:sz w:val="21"/>
+          <w:szCs w:val="21"/>
+          <w:lang w:eastAsia="es-NI"/>
+        </w:rPr>
+      </w:pPr>
+      <w:r>
+        <w:rPr>
+          <w:rFonts w:ascii="Consolas" w:eastAsia="Times New Roman" w:hAnsi="Consolas" w:cs="Times New Roman"/>
+          <w:color w:val="D4D4D4"/>
+          <w:sz w:val="21"/>
+          <w:szCs w:val="21"/>
+          <w:lang w:eastAsia="es-NI"/>
+        </w:rPr>
+        <w:t xml:space="preserve">        </w:t>
+      </w:r>
+      <w:r>
+        <w:rPr>
+          <w:rFonts w:ascii="Consolas" w:eastAsia="Times New Roman" w:hAnsi="Consolas" w:cs="Times New Roman"/>
+          <w:color w:val="C586C0"/>
+          <w:sz w:val="21"/>
+          <w:szCs w:val="21"/>
+          <w:lang w:eastAsia="es-NI"/>
+        </w:rPr>
+        <w:t>await</w:t>
+      </w:r>
+      <w:r>
+        <w:rPr>
+          <w:rFonts w:ascii="Consolas" w:eastAsia="Times New Roman" w:hAnsi="Consolas" w:cs="Times New Roman"/>
+          <w:color w:val="9CDCFE"/>
+          <w:sz w:val="21"/>
+          <w:szCs w:val="21"/>
+          <w:lang w:eastAsia="es-NI"/>
+        </w:rPr>
+        <w:t xml:space="preserve"> newNote</w:t>
+      </w:r>
+      <w:r>
+        <w:rPr>
+          <w:rFonts w:ascii="Consolas" w:eastAsia="Times New Roman" w:hAnsi="Consolas" w:cs="Times New Roman"/>
+          <w:color w:val="D4D4D4"/>
+          <w:sz w:val="21"/>
+          <w:szCs w:val="21"/>
+          <w:lang w:eastAsia="es-NI"/>
+        </w:rPr>
+        <w:t>.</w:t>
+      </w:r>
+      <w:r>
+        <w:rPr>
+          <w:rFonts w:ascii="Consolas" w:eastAsia="Times New Roman" w:hAnsi="Consolas" w:cs="Times New Roman"/>
+          <w:color w:val="DCDCAA"/>
+          <w:sz w:val="21"/>
+          <w:szCs w:val="21"/>
+          <w:lang w:eastAsia="es-NI"/>
+        </w:rPr>
+        <w:t>save</w:t>
+      </w:r>
+      <w:r>
+        <w:rPr>
+          <w:rFonts w:ascii="Consolas" w:eastAsia="Times New Roman" w:hAnsi="Consolas" w:cs="Times New Roman"/>
+          <w:color w:val="D4D4D4"/>
+          <w:sz w:val="21"/>
+          <w:szCs w:val="21"/>
+          <w:lang w:eastAsia="es-NI"/>
+        </w:rPr>
+        <w:t>()</w:t>
+      </w:r>
+    </w:p>
+    <w:p/>
+    <w:p>
+      <w:r>
+        <w:t>Ahora al momento de traer todas las notas debe ser por user.id</w:t>
+      </w:r>
+    </w:p>
+    <w:p>
+      <w:pPr>
+        <w:shd w:val="clear" w:color="auto" w:fill="1E1E1E"/>
+        <w:spacing w:after="0" w:line="285" w:lineRule="atLeast"/>
+        <w:rPr>
+          <w:rFonts w:ascii="Consolas" w:eastAsia="Times New Roman" w:hAnsi="Consolas" w:cs="Times New Roman"/>
+          <w:color w:val="D4D4D4"/>
+          <w:sz w:val="21"/>
+          <w:szCs w:val="21"/>
+          <w:lang w:eastAsia="es-NI"/>
+        </w:rPr>
+      </w:pPr>
+      <w:r>
+        <w:rPr>
+          <w:rFonts w:ascii="Consolas" w:eastAsia="Times New Roman" w:hAnsi="Consolas" w:cs="Times New Roman"/>
+          <w:color w:val="6A9955"/>
+          <w:sz w:val="21"/>
+          <w:szCs w:val="21"/>
+          <w:lang w:eastAsia="es-NI"/>
+        </w:rPr>
+        <w:t>//uso el schema para hacer la consulta, pasando el user.id guardado ahi x passport al autenticar</w:t>
+      </w:r>
+    </w:p>
+    <w:p>
+      <w:pPr>
+        <w:shd w:val="clear" w:color="auto" w:fill="1E1E1E"/>
+        <w:spacing w:after="0" w:line="285" w:lineRule="atLeast"/>
+        <w:rPr>
+          <w:rFonts w:ascii="Consolas" w:eastAsia="Times New Roman" w:hAnsi="Consolas" w:cs="Times New Roman"/>
+          <w:color w:val="D4D4D4"/>
+          <w:sz w:val="21"/>
+          <w:szCs w:val="21"/>
+          <w:lang w:val="en-US" w:eastAsia="es-NI"/>
+        </w:rPr>
+      </w:pPr>
+      <w:r>
+        <w:rPr>
+          <w:rFonts w:ascii="Consolas" w:eastAsia="Times New Roman" w:hAnsi="Consolas" w:cs="Times New Roman"/>
+          <w:color w:val="D4D4D4"/>
+          <w:sz w:val="21"/>
+          <w:szCs w:val="21"/>
+          <w:lang w:eastAsia="es-NI"/>
+        </w:rPr>
+        <w:t xml:space="preserve">    </w:t>
+      </w:r>
+      <w:r>
+        <w:rPr>
+          <w:rFonts w:ascii="Consolas" w:eastAsia="Times New Roman" w:hAnsi="Consolas" w:cs="Times New Roman"/>
+          <w:color w:val="569CD6"/>
+          <w:sz w:val="21"/>
+          <w:szCs w:val="21"/>
+          <w:lang w:val="en-US" w:eastAsia="es-NI"/>
+        </w:rPr>
+        <w:t>const</w:t>
+      </w:r>
+      <w:r>
+        <w:rPr>
+          <w:rFonts w:ascii="Consolas" w:eastAsia="Times New Roman" w:hAnsi="Consolas" w:cs="Times New Roman"/>
+          <w:color w:val="D4D4D4"/>
+          <w:sz w:val="21"/>
+          <w:szCs w:val="21"/>
+          <w:lang w:val="en-US" w:eastAsia="es-NI"/>
+        </w:rPr>
+        <w:t xml:space="preserve"> </w:t>
+      </w:r>
+      <w:r>
+        <w:rPr>
+          <w:rFonts w:ascii="Consolas" w:eastAsia="Times New Roman" w:hAnsi="Consolas" w:cs="Times New Roman"/>
+          <w:color w:val="9CDCFE"/>
+          <w:sz w:val="21"/>
+          <w:szCs w:val="21"/>
+          <w:lang w:val="en-US" w:eastAsia="es-NI"/>
+        </w:rPr>
+        <w:t>notes</w:t>
+      </w:r>
+      <w:r>
+        <w:rPr>
+          <w:rFonts w:ascii="Consolas" w:eastAsia="Times New Roman" w:hAnsi="Consolas" w:cs="Times New Roman"/>
+          <w:color w:val="D4D4D4"/>
+          <w:sz w:val="21"/>
+          <w:szCs w:val="21"/>
+          <w:lang w:val="en-US" w:eastAsia="es-NI"/>
+        </w:rPr>
+        <w:t>=</w:t>
+      </w:r>
+      <w:r>
+        <w:rPr>
+          <w:rFonts w:ascii="Consolas" w:eastAsia="Times New Roman" w:hAnsi="Consolas" w:cs="Times New Roman"/>
+          <w:color w:val="C586C0"/>
+          <w:sz w:val="21"/>
+          <w:szCs w:val="21"/>
+          <w:lang w:val="en-US" w:eastAsia="es-NI"/>
+        </w:rPr>
+        <w:t>await</w:t>
+      </w:r>
+      <w:r>
+        <w:rPr>
+          <w:rFonts w:ascii="Consolas" w:eastAsia="Times New Roman" w:hAnsi="Consolas" w:cs="Times New Roman"/>
+          <w:color w:val="D4D4D4"/>
+          <w:sz w:val="21"/>
+          <w:szCs w:val="21"/>
+          <w:lang w:val="en-US" w:eastAsia="es-NI"/>
+        </w:rPr>
+        <w:t xml:space="preserve"> </w:t>
+      </w:r>
+      <w:r>
+        <w:rPr>
+          <w:rFonts w:ascii="Consolas" w:eastAsia="Times New Roman" w:hAnsi="Consolas" w:cs="Times New Roman"/>
+          <w:color w:val="9CDCFE"/>
+          <w:sz w:val="21"/>
+          <w:szCs w:val="21"/>
+          <w:lang w:val="en-US" w:eastAsia="es-NI"/>
+        </w:rPr>
+        <w:t>Note</w:t>
+      </w:r>
+      <w:r>
+        <w:rPr>
+          <w:rFonts w:ascii="Consolas" w:eastAsia="Times New Roman" w:hAnsi="Consolas" w:cs="Times New Roman"/>
+          <w:color w:val="D4D4D4"/>
+          <w:sz w:val="21"/>
+          <w:szCs w:val="21"/>
+          <w:lang w:val="en-US" w:eastAsia="es-NI"/>
+        </w:rPr>
+        <w:t>.</w:t>
+      </w:r>
+      <w:r>
+        <w:rPr>
+          <w:rFonts w:ascii="Consolas" w:eastAsia="Times New Roman" w:hAnsi="Consolas" w:cs="Times New Roman"/>
+          <w:color w:val="DCDCAA"/>
+          <w:sz w:val="21"/>
+          <w:szCs w:val="21"/>
+          <w:lang w:val="en-US" w:eastAsia="es-NI"/>
+        </w:rPr>
+        <w:t>find</w:t>
+      </w:r>
+      <w:r>
+        <w:rPr>
+          <w:rFonts w:ascii="Consolas" w:eastAsia="Times New Roman" w:hAnsi="Consolas" w:cs="Times New Roman"/>
+          <w:color w:val="D4D4D4"/>
+          <w:sz w:val="21"/>
+          <w:szCs w:val="21"/>
+          <w:lang w:val="en-US" w:eastAsia="es-NI"/>
+        </w:rPr>
+        <w:t>({</w:t>
+      </w:r>
+      <w:r>
+        <w:rPr>
+          <w:rFonts w:ascii="Consolas" w:eastAsia="Times New Roman" w:hAnsi="Consolas" w:cs="Times New Roman"/>
+          <w:color w:val="CE9178"/>
+          <w:sz w:val="21"/>
+          <w:szCs w:val="21"/>
+          <w:lang w:val="en-US" w:eastAsia="es-NI"/>
+        </w:rPr>
+        <w:t>user</w:t>
+      </w:r>
+      <w:r>
+        <w:rPr>
+          <w:rFonts w:ascii="Consolas" w:eastAsia="Times New Roman" w:hAnsi="Consolas" w:cs="Times New Roman"/>
+          <w:color w:val="D4D4D4"/>
+          <w:sz w:val="21"/>
+          <w:szCs w:val="21"/>
+          <w:lang w:val="en-US" w:eastAsia="es-NI"/>
+        </w:rPr>
+        <w:t>:</w:t>
+      </w:r>
+      <w:r>
+        <w:rPr>
+          <w:rFonts w:ascii="Consolas" w:eastAsia="Times New Roman" w:hAnsi="Consolas" w:cs="Times New Roman"/>
+          <w:color w:val="9CDCFE"/>
+          <w:sz w:val="21"/>
+          <w:szCs w:val="21"/>
+          <w:lang w:val="en-US" w:eastAsia="es-NI"/>
+        </w:rPr>
+        <w:t>req</w:t>
+      </w:r>
+      <w:r>
+        <w:rPr>
+          <w:rFonts w:ascii="Consolas" w:eastAsia="Times New Roman" w:hAnsi="Consolas" w:cs="Times New Roman"/>
+          <w:color w:val="D4D4D4"/>
+          <w:sz w:val="21"/>
+          <w:szCs w:val="21"/>
+          <w:lang w:val="en-US" w:eastAsia="es-NI"/>
+        </w:rPr>
+        <w:t>.</w:t>
+      </w:r>
+      <w:r>
+        <w:rPr>
+          <w:rFonts w:ascii="Consolas" w:eastAsia="Times New Roman" w:hAnsi="Consolas" w:cs="Times New Roman"/>
+          <w:color w:val="9CDCFE"/>
+          <w:sz w:val="21"/>
+          <w:szCs w:val="21"/>
+          <w:lang w:val="en-US" w:eastAsia="es-NI"/>
+        </w:rPr>
+        <w:t>user</w:t>
+      </w:r>
+      <w:r>
+        <w:rPr>
+          <w:rFonts w:ascii="Consolas" w:eastAsia="Times New Roman" w:hAnsi="Consolas" w:cs="Times New Roman"/>
+          <w:color w:val="D4D4D4"/>
+          <w:sz w:val="21"/>
+          <w:szCs w:val="21"/>
+          <w:lang w:val="en-US" w:eastAsia="es-NI"/>
+        </w:rPr>
+        <w:t>.</w:t>
+      </w:r>
+      <w:r>
+        <w:rPr>
+          <w:rFonts w:ascii="Consolas" w:eastAsia="Times New Roman" w:hAnsi="Consolas" w:cs="Times New Roman"/>
+          <w:color w:val="9CDCFE"/>
+          <w:sz w:val="21"/>
+          <w:szCs w:val="21"/>
+          <w:lang w:val="en-US" w:eastAsia="es-NI"/>
+        </w:rPr>
+        <w:t>id</w:t>
+      </w:r>
+      <w:r>
+        <w:rPr>
+          <w:rFonts w:ascii="Consolas" w:eastAsia="Times New Roman" w:hAnsi="Consolas" w:cs="Times New Roman"/>
+          <w:color w:val="D4D4D4"/>
+          <w:sz w:val="21"/>
+          <w:szCs w:val="21"/>
+          <w:lang w:val="en-US" w:eastAsia="es-NI"/>
+        </w:rPr>
+        <w:t>}).</w:t>
+      </w:r>
+      <w:r>
+        <w:rPr>
+          <w:rFonts w:ascii="Consolas" w:eastAsia="Times New Roman" w:hAnsi="Consolas" w:cs="Times New Roman"/>
+          <w:color w:val="DCDCAA"/>
+          <w:sz w:val="21"/>
+          <w:szCs w:val="21"/>
+          <w:lang w:val="en-US" w:eastAsia="es-NI"/>
+        </w:rPr>
+        <w:t>sort</w:t>
+      </w:r>
+      <w:r>
+        <w:rPr>
+          <w:rFonts w:ascii="Consolas" w:eastAsia="Times New Roman" w:hAnsi="Consolas" w:cs="Times New Roman"/>
+          <w:color w:val="D4D4D4"/>
+          <w:sz w:val="21"/>
+          <w:szCs w:val="21"/>
+          <w:lang w:val="en-US" w:eastAsia="es-NI"/>
+        </w:rPr>
+        <w:t>({</w:t>
+      </w:r>
+      <w:r>
+        <w:rPr>
+          <w:rFonts w:ascii="Consolas" w:eastAsia="Times New Roman" w:hAnsi="Consolas" w:cs="Times New Roman"/>
+          <w:color w:val="CE9178"/>
+          <w:sz w:val="21"/>
+          <w:szCs w:val="21"/>
+          <w:lang w:val="en-US" w:eastAsia="es-NI"/>
+        </w:rPr>
+        <w:t>date</w:t>
+      </w:r>
+      <w:r>
+        <w:rPr>
+          <w:rFonts w:ascii="Consolas" w:eastAsia="Times New Roman" w:hAnsi="Consolas" w:cs="Times New Roman"/>
+          <w:color w:val="D4D4D4"/>
+          <w:sz w:val="21"/>
+          <w:szCs w:val="21"/>
+          <w:lang w:val="en-US" w:eastAsia="es-NI"/>
+        </w:rPr>
+        <w:t>:</w:t>
+      </w:r>
+      <w:r>
+        <w:rPr>
+          <w:rFonts w:ascii="Consolas" w:eastAsia="Times New Roman" w:hAnsi="Consolas" w:cs="Times New Roman"/>
+          <w:color w:val="CE9178"/>
+          <w:sz w:val="21"/>
+          <w:szCs w:val="21"/>
+          <w:lang w:val="en-US" w:eastAsia="es-NI"/>
+        </w:rPr>
+        <w:t>'desc'</w:t>
+      </w:r>
+      <w:r>
+        <w:rPr>
+          <w:rFonts w:ascii="Consolas" w:eastAsia="Times New Roman" w:hAnsi="Consolas" w:cs="Times New Roman"/>
+          <w:color w:val="D4D4D4"/>
+          <w:sz w:val="21"/>
+          <w:szCs w:val="21"/>
+          <w:lang w:val="en-US" w:eastAsia="es-NI"/>
+        </w:rPr>
+        <w:t>})</w:t>
+      </w:r>
+    </w:p>
+    <w:p>
+      <w:pPr>
+        <w:rPr>
+          <w:lang w:val="en-US"/>
+        </w:rPr>
+      </w:pPr>
       <w:bookmarkStart w:id="0" w:name="_GoBack"/>
       <w:bookmarkEnd w:id="0"/>
-      <w:proofErr w:type="spellStart"/>
-      <w:r>
-        <w:t>if</w:t>
-      </w:r>
-      <w:proofErr w:type="spellEnd"/>
-      <w:r>
-        <w:t xml:space="preserve"> </w:t>
-      </w:r>
-      <w:proofErr w:type="spellStart"/>
-      <w:r>
-        <w:t>user</w:t>
-      </w:r>
-      <w:proofErr w:type="spellEnd"/>
-      <w:r>
-        <w:t xml:space="preserve">, en caso de asegurar ya tenemos </w:t>
-      </w:r>
-      <w:proofErr w:type="spellStart"/>
-      <w:r>
-        <w:t>isAuthenticated</w:t>
-      </w:r>
-      <w:proofErr w:type="spellEnd"/>
-    </w:p>
-    <w:p/>
+    </w:p>
     <w:sectPr>
       <w:pgSz w:w="12240" w:h="15840"/>
       <w:pgMar w:top="1417" w:right="1701" w:bottom="1417" w:left="1701" w:header="708" w:footer="708" w:gutter="0"/>

</xml_diff>